<commit_message>
[EAbrakhin] Backup_daemon report fixed.
</commit_message>
<xml_diff>
--- a/Backup_daemon/Отчет.docx
+++ b/Backup_daemon/Отчет.docx
@@ -2214,57 +2214,7 @@
         <w:rPr>
           <w:szCs w:val="28"/>
         </w:rPr>
-        <w:t xml:space="preserve">Запуск программы Программа запускается из командной строки с параметром, который указывает действие: запуск демона, его остановка или проверка статуса. В зависимости от переданного аргумента вызывается соответствующая функция: </w:t>
-      </w:r>
-      <w:proofErr w:type="spellStart"/>
-      <w:proofErr w:type="gramStart"/>
-      <w:r>
-        <w:rPr>
-          <w:szCs w:val="28"/>
-        </w:rPr>
-        <w:t>startDaemon</w:t>
-      </w:r>
-      <w:proofErr w:type="spellEnd"/>
-      <w:r>
-        <w:rPr>
-          <w:szCs w:val="28"/>
-        </w:rPr>
-        <w:t>(</w:t>
-      </w:r>
-      <w:proofErr w:type="gramEnd"/>
-      <w:r>
-        <w:rPr>
-          <w:szCs w:val="28"/>
-        </w:rPr>
-        <w:t xml:space="preserve">), </w:t>
-      </w:r>
-      <w:proofErr w:type="spellStart"/>
-      <w:r>
-        <w:rPr>
-          <w:szCs w:val="28"/>
-        </w:rPr>
-        <w:t>stopDaemon</w:t>
-      </w:r>
-      <w:proofErr w:type="spellEnd"/>
-      <w:r>
-        <w:rPr>
-          <w:szCs w:val="28"/>
-        </w:rPr>
-        <w:t xml:space="preserve">() или </w:t>
-      </w:r>
-      <w:proofErr w:type="spellStart"/>
-      <w:r>
-        <w:rPr>
-          <w:szCs w:val="28"/>
-        </w:rPr>
-        <w:t>getStatus</w:t>
-      </w:r>
-      <w:proofErr w:type="spellEnd"/>
-      <w:r>
-        <w:rPr>
-          <w:szCs w:val="28"/>
-        </w:rPr>
-        <w:t>().</w:t>
+        <w:t>Запуск программы Программа запускается из командной строки с параметром, который указывает действие: запуск демона, его остановка или проверка статуса. В зависимости от переданного аргумента вызывается соответствующая функция: startDaemon(), stopDaemon() или getStatus().</w:t>
       </w:r>
     </w:p>
     <w:p>
@@ -2282,29 +2232,7 @@
         <w:rPr>
           <w:szCs w:val="28"/>
         </w:rPr>
-        <w:t xml:space="preserve">Чтение конфигурационного файла Функция </w:t>
-      </w:r>
-      <w:proofErr w:type="spellStart"/>
-      <w:proofErr w:type="gramStart"/>
-      <w:r>
-        <w:rPr>
-          <w:szCs w:val="28"/>
-        </w:rPr>
-        <w:t>readConfig</w:t>
-      </w:r>
-      <w:proofErr w:type="spellEnd"/>
-      <w:r>
-        <w:rPr>
-          <w:szCs w:val="28"/>
-        </w:rPr>
-        <w:t>(</w:t>
-      </w:r>
-      <w:proofErr w:type="gramEnd"/>
-      <w:r>
-        <w:rPr>
-          <w:szCs w:val="28"/>
-        </w:rPr>
-        <w:t>) загружает параметры из конфигурационного файла. Эти параметры включают исходный каталог для резервного копирования, каталог для хранения резервных копий и частоту создания резервных копий (в минутах). Если файл не удается открыть, демон выводит сообщение об ошибке в системный журнал.</w:t>
+        <w:t>Чтение конфигурационного файла Функция readConfig() загружает параметры из конфигурационного файла. Эти параметры включают исходный каталог для резервного копирования, каталог для хранения резервных копий и частоту создания резервных копий (в минутах). Если файл не удается открыть, демон выводит сообщение об ошибке в системный журнал.</w:t>
       </w:r>
     </w:p>
     <w:p>
@@ -2322,29 +2250,7 @@
         <w:rPr>
           <w:szCs w:val="28"/>
         </w:rPr>
-        <w:t xml:space="preserve">Запуск демона Функция </w:t>
-      </w:r>
-      <w:proofErr w:type="spellStart"/>
-      <w:proofErr w:type="gramStart"/>
-      <w:r>
-        <w:rPr>
-          <w:szCs w:val="28"/>
-        </w:rPr>
-        <w:t>startDaemon</w:t>
-      </w:r>
-      <w:proofErr w:type="spellEnd"/>
-      <w:r>
-        <w:rPr>
-          <w:szCs w:val="28"/>
-        </w:rPr>
-        <w:t>(</w:t>
-      </w:r>
-      <w:proofErr w:type="gramEnd"/>
-      <w:r>
-        <w:rPr>
-          <w:szCs w:val="28"/>
-        </w:rPr>
-        <w:t>) запускает процесс в фоновом режиме:</w:t>
+        <w:t>Запуск демона Функция startDaemon() запускает процесс в фоновом режиме:</w:t>
       </w:r>
     </w:p>
     <w:p>
@@ -2366,25 +2272,7 @@
           <w:sz w:val="28"/>
           <w:szCs w:val="28"/>
         </w:rPr>
-        <w:t xml:space="preserve">Процесс </w:t>
-      </w:r>
-      <w:proofErr w:type="spellStart"/>
-      <w:r>
-        <w:rPr>
-          <w:rFonts w:ascii="Times New Roman" w:hAnsi="Times New Roman"/>
-          <w:sz w:val="28"/>
-          <w:szCs w:val="28"/>
-        </w:rPr>
-        <w:t>форкается</w:t>
-      </w:r>
-      <w:proofErr w:type="spellEnd"/>
-      <w:r>
-        <w:rPr>
-          <w:rFonts w:ascii="Times New Roman" w:hAnsi="Times New Roman"/>
-          <w:sz w:val="28"/>
-          <w:szCs w:val="28"/>
-        </w:rPr>
-        <w:t>, и родительский процесс завершается.</w:t>
+        <w:t>Процесс форкается, и родительский процесс завершается.</w:t>
       </w:r>
     </w:p>
     <w:p>
@@ -2406,35 +2294,7 @@
           <w:sz w:val="28"/>
           <w:szCs w:val="28"/>
         </w:rPr>
-        <w:t xml:space="preserve">Создается новая сессия с помощью </w:t>
-      </w:r>
-      <w:proofErr w:type="spellStart"/>
-      <w:proofErr w:type="gramStart"/>
-      <w:r>
-        <w:rPr>
-          <w:rFonts w:ascii="Times New Roman" w:hAnsi="Times New Roman"/>
-          <w:sz w:val="28"/>
-          <w:szCs w:val="28"/>
-        </w:rPr>
-        <w:t>setsid</w:t>
-      </w:r>
-      <w:proofErr w:type="spellEnd"/>
-      <w:r>
-        <w:rPr>
-          <w:rFonts w:ascii="Times New Roman" w:hAnsi="Times New Roman"/>
-          <w:sz w:val="28"/>
-          <w:szCs w:val="28"/>
-        </w:rPr>
-        <w:t>(</w:t>
-      </w:r>
-      <w:proofErr w:type="gramEnd"/>
-      <w:r>
-        <w:rPr>
-          <w:rFonts w:ascii="Times New Roman" w:hAnsi="Times New Roman"/>
-          <w:sz w:val="28"/>
-          <w:szCs w:val="28"/>
-        </w:rPr>
-        <w:t>).</w:t>
+        <w:t>Создается новая сессия с помощью setsid().</w:t>
       </w:r>
     </w:p>
     <w:p>
@@ -2478,61 +2338,7 @@
           <w:sz w:val="28"/>
           <w:szCs w:val="28"/>
         </w:rPr>
-        <w:t>PID демона сохраняется в файл /</w:t>
-      </w:r>
-      <w:proofErr w:type="spellStart"/>
-      <w:r>
-        <w:rPr>
-          <w:rFonts w:ascii="Times New Roman" w:hAnsi="Times New Roman"/>
-          <w:sz w:val="28"/>
-          <w:szCs w:val="28"/>
-        </w:rPr>
-        <w:t>var</w:t>
-      </w:r>
-      <w:proofErr w:type="spellEnd"/>
-      <w:r>
-        <w:rPr>
-          <w:rFonts w:ascii="Times New Roman" w:hAnsi="Times New Roman"/>
-          <w:sz w:val="28"/>
-          <w:szCs w:val="28"/>
-        </w:rPr>
-        <w:t>/</w:t>
-      </w:r>
-      <w:proofErr w:type="spellStart"/>
-      <w:r>
-        <w:rPr>
-          <w:rFonts w:ascii="Times New Roman" w:hAnsi="Times New Roman"/>
-          <w:sz w:val="28"/>
-          <w:szCs w:val="28"/>
-        </w:rPr>
-        <w:t>run</w:t>
-      </w:r>
-      <w:proofErr w:type="spellEnd"/>
-      <w:r>
-        <w:rPr>
-          <w:rFonts w:ascii="Times New Roman" w:hAnsi="Times New Roman"/>
-          <w:sz w:val="28"/>
-          <w:szCs w:val="28"/>
-        </w:rPr>
-        <w:t>/</w:t>
-      </w:r>
-      <w:proofErr w:type="spellStart"/>
-      <w:r>
-        <w:rPr>
-          <w:rFonts w:ascii="Times New Roman" w:hAnsi="Times New Roman"/>
-          <w:sz w:val="28"/>
-          <w:szCs w:val="28"/>
-        </w:rPr>
-        <w:t>backup_daemon.pid</w:t>
-      </w:r>
-      <w:proofErr w:type="spellEnd"/>
-      <w:r>
-        <w:rPr>
-          <w:rFonts w:ascii="Times New Roman" w:hAnsi="Times New Roman"/>
-          <w:sz w:val="28"/>
-          <w:szCs w:val="28"/>
-        </w:rPr>
-        <w:t xml:space="preserve"> для последующего управления процессом.</w:t>
+        <w:t>PID демона сохраняется в файл /var/run/backup_daemon.pid для последующего управления процессом.</w:t>
       </w:r>
     </w:p>
     <w:p>
@@ -2572,29 +2378,7 @@
         <w:rPr>
           <w:szCs w:val="28"/>
         </w:rPr>
-        <w:t xml:space="preserve">Цикл работы демона В функции </w:t>
-      </w:r>
-      <w:proofErr w:type="spellStart"/>
-      <w:proofErr w:type="gramStart"/>
-      <w:r>
-        <w:rPr>
-          <w:szCs w:val="28"/>
-        </w:rPr>
-        <w:t>daemonLoop</w:t>
-      </w:r>
-      <w:proofErr w:type="spellEnd"/>
-      <w:r>
-        <w:rPr>
-          <w:szCs w:val="28"/>
-        </w:rPr>
-        <w:t>(</w:t>
-      </w:r>
-      <w:proofErr w:type="gramEnd"/>
-      <w:r>
-        <w:rPr>
-          <w:szCs w:val="28"/>
-        </w:rPr>
-        <w:t>) демон бесконечно выполняет цикл, в котором:</w:t>
+        <w:t>Цикл работы демона В функции daemonLoop() демон бесконечно выполняет цикл, в котором:</w:t>
       </w:r>
     </w:p>
     <w:p>
@@ -2638,35 +2422,7 @@
           <w:sz w:val="28"/>
           <w:szCs w:val="28"/>
         </w:rPr>
-        <w:t xml:space="preserve">Запускает процесс резервного копирования с помощью функции </w:t>
-      </w:r>
-      <w:proofErr w:type="spellStart"/>
-      <w:proofErr w:type="gramStart"/>
-      <w:r>
-        <w:rPr>
-          <w:rFonts w:ascii="Times New Roman" w:hAnsi="Times New Roman"/>
-          <w:sz w:val="28"/>
-          <w:szCs w:val="28"/>
-        </w:rPr>
-        <w:t>createBackup</w:t>
-      </w:r>
-      <w:proofErr w:type="spellEnd"/>
-      <w:r>
-        <w:rPr>
-          <w:rFonts w:ascii="Times New Roman" w:hAnsi="Times New Roman"/>
-          <w:sz w:val="28"/>
-          <w:szCs w:val="28"/>
-        </w:rPr>
-        <w:t>(</w:t>
-      </w:r>
-      <w:proofErr w:type="gramEnd"/>
-      <w:r>
-        <w:rPr>
-          <w:rFonts w:ascii="Times New Roman" w:hAnsi="Times New Roman"/>
-          <w:sz w:val="28"/>
-          <w:szCs w:val="28"/>
-        </w:rPr>
-        <w:t>).</w:t>
+        <w:t>Запускает процесс резервного копирования с помощью функции createBackup().</w:t>
       </w:r>
     </w:p>
     <w:p>
@@ -2689,63 +2445,7 @@
           <w:szCs w:val="28"/>
         </w:rPr>
         <w:lastRenderedPageBreak/>
-        <w:t xml:space="preserve">Ждет интервал времени, указанный в конфигурации, перед выполнением следующего резервного копирования (используется функция </w:t>
-      </w:r>
-      <w:proofErr w:type="spellStart"/>
-      <w:proofErr w:type="gramStart"/>
-      <w:r>
-        <w:rPr>
-          <w:rFonts w:ascii="Times New Roman" w:hAnsi="Times New Roman"/>
-          <w:sz w:val="28"/>
-          <w:szCs w:val="28"/>
-        </w:rPr>
-        <w:t>std</w:t>
-      </w:r>
-      <w:proofErr w:type="spellEnd"/>
-      <w:r>
-        <w:rPr>
-          <w:rFonts w:ascii="Times New Roman" w:hAnsi="Times New Roman"/>
-          <w:sz w:val="28"/>
-          <w:szCs w:val="28"/>
-        </w:rPr>
-        <w:t>::</w:t>
-      </w:r>
-      <w:proofErr w:type="spellStart"/>
-      <w:proofErr w:type="gramEnd"/>
-      <w:r>
-        <w:rPr>
-          <w:rFonts w:ascii="Times New Roman" w:hAnsi="Times New Roman"/>
-          <w:sz w:val="28"/>
-          <w:szCs w:val="28"/>
-        </w:rPr>
-        <w:t>this_thread</w:t>
-      </w:r>
-      <w:proofErr w:type="spellEnd"/>
-      <w:r>
-        <w:rPr>
-          <w:rFonts w:ascii="Times New Roman" w:hAnsi="Times New Roman"/>
-          <w:sz w:val="28"/>
-          <w:szCs w:val="28"/>
-        </w:rPr>
-        <w:t>::</w:t>
-      </w:r>
-      <w:proofErr w:type="spellStart"/>
-      <w:r>
-        <w:rPr>
-          <w:rFonts w:ascii="Times New Roman" w:hAnsi="Times New Roman"/>
-          <w:sz w:val="28"/>
-          <w:szCs w:val="28"/>
-        </w:rPr>
-        <w:t>sleep_for</w:t>
-      </w:r>
-      <w:proofErr w:type="spellEnd"/>
-      <w:r>
-        <w:rPr>
-          <w:rFonts w:ascii="Times New Roman" w:hAnsi="Times New Roman"/>
-          <w:sz w:val="28"/>
-          <w:szCs w:val="28"/>
-        </w:rPr>
-        <w:t>()).</w:t>
+        <w:t>Ждет интервал времени, указанный в конфигурации, перед выполнением следующего резервного копирования (используется функция std::this_thread::sleep_for()).</w:t>
       </w:r>
     </w:p>
     <w:p>
@@ -2763,29 +2463,7 @@
         <w:rPr>
           <w:szCs w:val="28"/>
         </w:rPr>
-        <w:t xml:space="preserve">Создание резервной копии В функции </w:t>
-      </w:r>
-      <w:proofErr w:type="spellStart"/>
-      <w:proofErr w:type="gramStart"/>
-      <w:r>
-        <w:rPr>
-          <w:szCs w:val="28"/>
-        </w:rPr>
-        <w:t>createBackup</w:t>
-      </w:r>
-      <w:proofErr w:type="spellEnd"/>
-      <w:r>
-        <w:rPr>
-          <w:szCs w:val="28"/>
-        </w:rPr>
-        <w:t>(</w:t>
-      </w:r>
-      <w:proofErr w:type="gramEnd"/>
-      <w:r>
-        <w:rPr>
-          <w:szCs w:val="28"/>
-        </w:rPr>
-        <w:t>) выполняется процесс резервного копирования:</w:t>
+        <w:t>Создание резервной копии В функции createBackup() выполняется процесс резервного копирования:</w:t>
       </w:r>
     </w:p>
     <w:p>
@@ -2829,25 +2507,7 @@
           <w:sz w:val="28"/>
           <w:szCs w:val="28"/>
         </w:rPr>
-        <w:t xml:space="preserve">Используется команда </w:t>
-      </w:r>
-      <w:proofErr w:type="spellStart"/>
-      <w:r>
-        <w:rPr>
-          <w:rFonts w:ascii="Times New Roman" w:hAnsi="Times New Roman"/>
-          <w:sz w:val="28"/>
-          <w:szCs w:val="28"/>
-        </w:rPr>
-        <w:t>rsync</w:t>
-      </w:r>
-      <w:proofErr w:type="spellEnd"/>
-      <w:r>
-        <w:rPr>
-          <w:rFonts w:ascii="Times New Roman" w:hAnsi="Times New Roman"/>
-          <w:sz w:val="28"/>
-          <w:szCs w:val="28"/>
-        </w:rPr>
-        <w:t xml:space="preserve"> для копирования данных из исходного каталога в директорию для резервных копий, исключая системные каталоги (например, /proc, /dev).</w:t>
+        <w:t>Используется команда rsync для копирования данных из исходного каталога в директорию для резервных копий, исключая системные каталоги (например, /proc, /dev).</w:t>
       </w:r>
     </w:p>
     <w:p>
@@ -2869,53 +2529,7 @@
           <w:sz w:val="28"/>
           <w:szCs w:val="28"/>
         </w:rPr>
-        <w:t xml:space="preserve">Процесс </w:t>
-      </w:r>
-      <w:proofErr w:type="spellStart"/>
-      <w:r>
-        <w:rPr>
-          <w:rFonts w:ascii="Times New Roman" w:hAnsi="Times New Roman"/>
-          <w:sz w:val="28"/>
-          <w:szCs w:val="28"/>
-        </w:rPr>
-        <w:t>rsync</w:t>
-      </w:r>
-      <w:proofErr w:type="spellEnd"/>
-      <w:r>
-        <w:rPr>
-          <w:rFonts w:ascii="Times New Roman" w:hAnsi="Times New Roman"/>
-          <w:sz w:val="28"/>
-          <w:szCs w:val="28"/>
-        </w:rPr>
-        <w:t xml:space="preserve"> запускается через функцию </w:t>
-      </w:r>
-      <w:proofErr w:type="spellStart"/>
-      <w:proofErr w:type="gramStart"/>
-      <w:r>
-        <w:rPr>
-          <w:rFonts w:ascii="Times New Roman" w:hAnsi="Times New Roman"/>
-          <w:sz w:val="28"/>
-          <w:szCs w:val="28"/>
-        </w:rPr>
-        <w:t>popen</w:t>
-      </w:r>
-      <w:proofErr w:type="spellEnd"/>
-      <w:r>
-        <w:rPr>
-          <w:rFonts w:ascii="Times New Roman" w:hAnsi="Times New Roman"/>
-          <w:sz w:val="28"/>
-          <w:szCs w:val="28"/>
-        </w:rPr>
-        <w:t>(</w:t>
-      </w:r>
-      <w:proofErr w:type="gramEnd"/>
-      <w:r>
-        <w:rPr>
-          <w:rFonts w:ascii="Times New Roman" w:hAnsi="Times New Roman"/>
-          <w:sz w:val="28"/>
-          <w:szCs w:val="28"/>
-        </w:rPr>
-        <w:t>), а его результат записывается в лог-файл.</w:t>
+        <w:t>Процесс rsync запускается через функцию popen(), а его результат записывается в лог-файл.</w:t>
       </w:r>
     </w:p>
     <w:p>
@@ -2959,35 +2573,7 @@
           <w:sz w:val="28"/>
           <w:szCs w:val="28"/>
         </w:rPr>
-        <w:t xml:space="preserve">•  Остановка демона Функция </w:t>
-      </w:r>
-      <w:proofErr w:type="spellStart"/>
-      <w:proofErr w:type="gramStart"/>
-      <w:r>
-        <w:rPr>
-          <w:rFonts w:ascii="Times New Roman" w:hAnsi="Times New Roman"/>
-          <w:sz w:val="28"/>
-          <w:szCs w:val="28"/>
-        </w:rPr>
-        <w:t>stopDaemon</w:t>
-      </w:r>
-      <w:proofErr w:type="spellEnd"/>
-      <w:r>
-        <w:rPr>
-          <w:rFonts w:ascii="Times New Roman" w:hAnsi="Times New Roman"/>
-          <w:sz w:val="28"/>
-          <w:szCs w:val="28"/>
-        </w:rPr>
-        <w:t>(</w:t>
-      </w:r>
-      <w:proofErr w:type="gramEnd"/>
-      <w:r>
-        <w:rPr>
-          <w:rFonts w:ascii="Times New Roman" w:hAnsi="Times New Roman"/>
-          <w:sz w:val="28"/>
-          <w:szCs w:val="28"/>
-        </w:rPr>
-        <w:t>):</w:t>
+        <w:t>•  Остановка демона Функция stopDaemon():</w:t>
       </w:r>
     </w:p>
     <w:p>
@@ -3049,29 +2635,7 @@
         <w:rPr>
           <w:szCs w:val="28"/>
         </w:rPr>
-        <w:t xml:space="preserve">Проверка статуса демона Функция </w:t>
-      </w:r>
-      <w:proofErr w:type="spellStart"/>
-      <w:proofErr w:type="gramStart"/>
-      <w:r>
-        <w:rPr>
-          <w:szCs w:val="28"/>
-        </w:rPr>
-        <w:t>getStatus</w:t>
-      </w:r>
-      <w:proofErr w:type="spellEnd"/>
-      <w:r>
-        <w:rPr>
-          <w:szCs w:val="28"/>
-        </w:rPr>
-        <w:t>(</w:t>
-      </w:r>
-      <w:proofErr w:type="gramEnd"/>
-      <w:r>
-        <w:rPr>
-          <w:szCs w:val="28"/>
-        </w:rPr>
-        <w:t>) проверяет, работает ли демон:</w:t>
+        <w:t>Проверка статуса демона Функция getStatus() проверяет, работает ли демон:</w:t>
       </w:r>
     </w:p>
     <w:p>
@@ -3155,29 +2719,7 @@
         <w:rPr>
           <w:szCs w:val="28"/>
         </w:rPr>
-        <w:t xml:space="preserve">Журналирование Во всех ключевых точках программы ведется журналирование с помощью функции </w:t>
-      </w:r>
-      <w:proofErr w:type="spellStart"/>
-      <w:proofErr w:type="gramStart"/>
-      <w:r>
-        <w:rPr>
-          <w:szCs w:val="28"/>
-        </w:rPr>
-        <w:t>syslog</w:t>
-      </w:r>
-      <w:proofErr w:type="spellEnd"/>
-      <w:r>
-        <w:rPr>
-          <w:szCs w:val="28"/>
-        </w:rPr>
-        <w:t>(</w:t>
-      </w:r>
-      <w:proofErr w:type="gramEnd"/>
-      <w:r>
-        <w:rPr>
-          <w:szCs w:val="28"/>
-        </w:rPr>
-        <w:t>). В журнал записываются ошибки, результаты резервного копирования, информация о запуске и остановке демона.</w:t>
+        <w:t>Журналирование Во всех ключевых точках программы ведется журналирование с помощью функции syslog(). В журнал записываются ошибки, результаты резервного копирования, информация о запуске и остановке демона.</w:t>
       </w:r>
       <w:r>
         <w:rPr>
@@ -3218,277 +2760,7 @@
           <w:sz w:val="28"/>
           <w:szCs w:val="28"/>
         </w:rPr>
-        <w:t>Программа написана на языке C++ и предназначена для автоматического регулярного резервного копирования данных с помощью демона, работающего в фоновом режиме. Основные системные библиотеки, используемые в программе: &lt;</w:t>
-      </w:r>
-      <w:proofErr w:type="spellStart"/>
-      <w:r>
-        <w:rPr>
-          <w:rFonts w:ascii="Times New Roman" w:hAnsi="Times New Roman"/>
-          <w:sz w:val="28"/>
-          <w:szCs w:val="28"/>
-        </w:rPr>
-        <w:t>chrono</w:t>
-      </w:r>
-      <w:proofErr w:type="spellEnd"/>
-      <w:r>
-        <w:rPr>
-          <w:rFonts w:ascii="Times New Roman" w:hAnsi="Times New Roman"/>
-          <w:sz w:val="28"/>
-          <w:szCs w:val="28"/>
-        </w:rPr>
-        <w:t>&gt;, &lt;</w:t>
-      </w:r>
-      <w:proofErr w:type="spellStart"/>
-      <w:r>
-        <w:rPr>
-          <w:rFonts w:ascii="Times New Roman" w:hAnsi="Times New Roman"/>
-          <w:sz w:val="28"/>
-          <w:szCs w:val="28"/>
-        </w:rPr>
-        <w:t>csignal</w:t>
-      </w:r>
-      <w:proofErr w:type="spellEnd"/>
-      <w:r>
-        <w:rPr>
-          <w:rFonts w:ascii="Times New Roman" w:hAnsi="Times New Roman"/>
-          <w:sz w:val="28"/>
-          <w:szCs w:val="28"/>
-        </w:rPr>
-        <w:t>&gt;, &lt;</w:t>
-      </w:r>
-      <w:proofErr w:type="spellStart"/>
-      <w:r>
-        <w:rPr>
-          <w:rFonts w:ascii="Times New Roman" w:hAnsi="Times New Roman"/>
-          <w:sz w:val="28"/>
-          <w:szCs w:val="28"/>
-        </w:rPr>
-        <w:t>cstdio</w:t>
-      </w:r>
-      <w:proofErr w:type="spellEnd"/>
-      <w:r>
-        <w:rPr>
-          <w:rFonts w:ascii="Times New Roman" w:hAnsi="Times New Roman"/>
-          <w:sz w:val="28"/>
-          <w:szCs w:val="28"/>
-        </w:rPr>
-        <w:t>&gt;, &lt;</w:t>
-      </w:r>
-      <w:proofErr w:type="spellStart"/>
-      <w:r>
-        <w:rPr>
-          <w:rFonts w:ascii="Times New Roman" w:hAnsi="Times New Roman"/>
-          <w:sz w:val="28"/>
-          <w:szCs w:val="28"/>
-        </w:rPr>
-        <w:t>cstdlib</w:t>
-      </w:r>
-      <w:proofErr w:type="spellEnd"/>
-      <w:r>
-        <w:rPr>
-          <w:rFonts w:ascii="Times New Roman" w:hAnsi="Times New Roman"/>
-          <w:sz w:val="28"/>
-          <w:szCs w:val="28"/>
-        </w:rPr>
-        <w:t>&gt;, &lt;</w:t>
-      </w:r>
-      <w:proofErr w:type="spellStart"/>
-      <w:r>
-        <w:rPr>
-          <w:rFonts w:ascii="Times New Roman" w:hAnsi="Times New Roman"/>
-          <w:sz w:val="28"/>
-          <w:szCs w:val="28"/>
-        </w:rPr>
-        <w:t>ctime</w:t>
-      </w:r>
-      <w:proofErr w:type="spellEnd"/>
-      <w:r>
-        <w:rPr>
-          <w:rFonts w:ascii="Times New Roman" w:hAnsi="Times New Roman"/>
-          <w:sz w:val="28"/>
-          <w:szCs w:val="28"/>
-        </w:rPr>
-        <w:t>&gt;, &lt;</w:t>
-      </w:r>
-      <w:proofErr w:type="spellStart"/>
-      <w:r>
-        <w:rPr>
-          <w:rFonts w:ascii="Times New Roman" w:hAnsi="Times New Roman"/>
-          <w:sz w:val="28"/>
-          <w:szCs w:val="28"/>
-        </w:rPr>
-        <w:t>errno.h</w:t>
-      </w:r>
-      <w:proofErr w:type="spellEnd"/>
-      <w:r>
-        <w:rPr>
-          <w:rFonts w:ascii="Times New Roman" w:hAnsi="Times New Roman"/>
-          <w:sz w:val="28"/>
-          <w:szCs w:val="28"/>
-        </w:rPr>
-        <w:t>&gt;, &lt;</w:t>
-      </w:r>
-      <w:proofErr w:type="spellStart"/>
-      <w:r>
-        <w:rPr>
-          <w:rFonts w:ascii="Times New Roman" w:hAnsi="Times New Roman"/>
-          <w:sz w:val="28"/>
-          <w:szCs w:val="28"/>
-        </w:rPr>
-        <w:t>fstream</w:t>
-      </w:r>
-      <w:proofErr w:type="spellEnd"/>
-      <w:r>
-        <w:rPr>
-          <w:rFonts w:ascii="Times New Roman" w:hAnsi="Times New Roman"/>
-          <w:sz w:val="28"/>
-          <w:szCs w:val="28"/>
-        </w:rPr>
-        <w:t>&gt;, &lt;</w:t>
-      </w:r>
-      <w:proofErr w:type="spellStart"/>
-      <w:r>
-        <w:rPr>
-          <w:rFonts w:ascii="Times New Roman" w:hAnsi="Times New Roman"/>
-          <w:sz w:val="28"/>
-          <w:szCs w:val="28"/>
-        </w:rPr>
-        <w:t>iostream</w:t>
-      </w:r>
-      <w:proofErr w:type="spellEnd"/>
-      <w:r>
-        <w:rPr>
-          <w:rFonts w:ascii="Times New Roman" w:hAnsi="Times New Roman"/>
-          <w:sz w:val="28"/>
-          <w:szCs w:val="28"/>
-        </w:rPr>
-        <w:t>&gt;, &lt;</w:t>
-      </w:r>
-      <w:proofErr w:type="spellStart"/>
-      <w:r>
-        <w:rPr>
-          <w:rFonts w:ascii="Times New Roman" w:hAnsi="Times New Roman"/>
-          <w:sz w:val="28"/>
-          <w:szCs w:val="28"/>
-        </w:rPr>
-        <w:t>map</w:t>
-      </w:r>
-      <w:proofErr w:type="spellEnd"/>
-      <w:r>
-        <w:rPr>
-          <w:rFonts w:ascii="Times New Roman" w:hAnsi="Times New Roman"/>
-          <w:sz w:val="28"/>
-          <w:szCs w:val="28"/>
-        </w:rPr>
-        <w:t>&gt;, &lt;</w:t>
-      </w:r>
-      <w:proofErr w:type="spellStart"/>
-      <w:r>
-        <w:rPr>
-          <w:rFonts w:ascii="Times New Roman" w:hAnsi="Times New Roman"/>
-          <w:sz w:val="28"/>
-          <w:szCs w:val="28"/>
-        </w:rPr>
-        <w:t>string</w:t>
-      </w:r>
-      <w:proofErr w:type="spellEnd"/>
-      <w:r>
-        <w:rPr>
-          <w:rFonts w:ascii="Times New Roman" w:hAnsi="Times New Roman"/>
-          <w:sz w:val="28"/>
-          <w:szCs w:val="28"/>
-        </w:rPr>
-        <w:t>&gt;, &lt;</w:t>
-      </w:r>
-      <w:proofErr w:type="spellStart"/>
-      <w:r>
-        <w:rPr>
-          <w:rFonts w:ascii="Times New Roman" w:hAnsi="Times New Roman"/>
-          <w:sz w:val="28"/>
-          <w:szCs w:val="28"/>
-        </w:rPr>
-        <w:t>syslog.h</w:t>
-      </w:r>
-      <w:proofErr w:type="spellEnd"/>
-      <w:r>
-        <w:rPr>
-          <w:rFonts w:ascii="Times New Roman" w:hAnsi="Times New Roman"/>
-          <w:sz w:val="28"/>
-          <w:szCs w:val="28"/>
-        </w:rPr>
-        <w:t>&gt;, &lt;sys/</w:t>
-      </w:r>
-      <w:proofErr w:type="spellStart"/>
-      <w:r>
-        <w:rPr>
-          <w:rFonts w:ascii="Times New Roman" w:hAnsi="Times New Roman"/>
-          <w:sz w:val="28"/>
-          <w:szCs w:val="28"/>
-        </w:rPr>
-        <w:t>stat.h</w:t>
-      </w:r>
-      <w:proofErr w:type="spellEnd"/>
-      <w:r>
-        <w:rPr>
-          <w:rFonts w:ascii="Times New Roman" w:hAnsi="Times New Roman"/>
-          <w:sz w:val="28"/>
-          <w:szCs w:val="28"/>
-        </w:rPr>
-        <w:t>&gt;, &lt;sys/</w:t>
-      </w:r>
-      <w:proofErr w:type="spellStart"/>
-      <w:r>
-        <w:rPr>
-          <w:rFonts w:ascii="Times New Roman" w:hAnsi="Times New Roman"/>
-          <w:sz w:val="28"/>
-          <w:szCs w:val="28"/>
-        </w:rPr>
-        <w:t>types.h</w:t>
-      </w:r>
-      <w:proofErr w:type="spellEnd"/>
-      <w:r>
-        <w:rPr>
-          <w:rFonts w:ascii="Times New Roman" w:hAnsi="Times New Roman"/>
-          <w:sz w:val="28"/>
-          <w:szCs w:val="28"/>
-        </w:rPr>
-        <w:t>&gt;, &lt;</w:t>
-      </w:r>
-      <w:proofErr w:type="spellStart"/>
-      <w:r>
-        <w:rPr>
-          <w:rFonts w:ascii="Times New Roman" w:hAnsi="Times New Roman"/>
-          <w:sz w:val="28"/>
-          <w:szCs w:val="28"/>
-        </w:rPr>
-        <w:t>thread</w:t>
-      </w:r>
-      <w:proofErr w:type="spellEnd"/>
-      <w:r>
-        <w:rPr>
-          <w:rFonts w:ascii="Times New Roman" w:hAnsi="Times New Roman"/>
-          <w:sz w:val="28"/>
-          <w:szCs w:val="28"/>
-        </w:rPr>
-        <w:t>&gt;, &lt;</w:t>
-      </w:r>
-      <w:proofErr w:type="spellStart"/>
-      <w:r>
-        <w:rPr>
-          <w:rFonts w:ascii="Times New Roman" w:hAnsi="Times New Roman"/>
-          <w:sz w:val="28"/>
-          <w:szCs w:val="28"/>
-        </w:rPr>
-        <w:t>unistd.h</w:t>
-      </w:r>
-      <w:proofErr w:type="spellEnd"/>
-      <w:r>
-        <w:rPr>
-          <w:rFonts w:ascii="Times New Roman" w:hAnsi="Times New Roman"/>
-          <w:sz w:val="28"/>
-          <w:szCs w:val="28"/>
-        </w:rPr>
-        <w:t>&gt;. Программа организована в единый модуль backup_daemon.cpp, который включает в себя основной процесс демона и несколько вспомогательных функций.</w:t>
+        <w:t>Программа написана на языке C++ и предназначена для автоматического регулярного резервного копирования данных с помощью демона, работающего в фоновом режиме. Основные системные библиотеки, используемые в программе: &lt;chrono&gt;, &lt;csignal&gt;, &lt;cstdio&gt;, &lt;cstdlib&gt;, &lt;ctime&gt;, &lt;errno.h&gt;, &lt;fstream&gt;, &lt;iostream&gt;, &lt;map&gt;, &lt;string&gt;, &lt;syslog.h&gt;, &lt;sys/stat.h&gt;, &lt;sys/types.h&gt;, &lt;thread&gt;, &lt;unistd.h&gt;. Программа организована в единый модуль backup_daemon.cpp, который включает в себя основной процесс демона и несколько вспомогательных функций.</w:t>
       </w:r>
     </w:p>
     <w:p>
@@ -3641,7 +2913,6 @@
                 <w:szCs w:val="24"/>
               </w:rPr>
             </w:pPr>
-            <w:proofErr w:type="spellStart"/>
             <w:r>
               <w:rPr>
                 <w:rFonts w:ascii="Times New Roman" w:hAnsi="Times New Roman"/>
@@ -3650,7 +2921,6 @@
               </w:rPr>
               <w:t>createBackup</w:t>
             </w:r>
-            <w:proofErr w:type="spellEnd"/>
           </w:p>
         </w:tc>
         <w:tc>
@@ -3673,25 +2943,7 @@
                 <w:sz w:val="24"/>
                 <w:szCs w:val="24"/>
               </w:rPr>
-              <w:t xml:space="preserve">Выполняет резервное копирование файлов с помощью команды </w:t>
-            </w:r>
-            <w:proofErr w:type="spellStart"/>
-            <w:r>
-              <w:rPr>
-                <w:rFonts w:ascii="Times New Roman" w:hAnsi="Times New Roman"/>
-                <w:sz w:val="24"/>
-                <w:szCs w:val="24"/>
-              </w:rPr>
-              <w:t>rsync</w:t>
-            </w:r>
-            <w:proofErr w:type="spellEnd"/>
-            <w:r>
-              <w:rPr>
-                <w:rFonts w:ascii="Times New Roman" w:hAnsi="Times New Roman"/>
-                <w:sz w:val="24"/>
-                <w:szCs w:val="24"/>
-              </w:rPr>
-              <w:t>. Создает папку с временной меткой для каждой копии.</w:t>
+              <w:t>Выполняет резервное копирование файлов с помощью команды rsync. Создает папку с временной меткой для каждой копии.</w:t>
             </w:r>
           </w:p>
         </w:tc>
@@ -3716,47 +2968,7 @@
                 <w:szCs w:val="24"/>
                 <w:lang w:val="en-US"/>
               </w:rPr>
-              <w:t>int (</w:t>
-            </w:r>
-            <w:proofErr w:type="spellStart"/>
-            <w:r>
-              <w:rPr>
-                <w:rFonts w:ascii="Times New Roman" w:hAnsi="Times New Roman"/>
-                <w:sz w:val="24"/>
-                <w:szCs w:val="24"/>
-                <w:lang w:val="en-US"/>
-              </w:rPr>
-              <w:t>код</w:t>
-            </w:r>
-            <w:proofErr w:type="spellEnd"/>
-            <w:r>
-              <w:rPr>
-                <w:rFonts w:ascii="Times New Roman" w:hAnsi="Times New Roman"/>
-                <w:sz w:val="24"/>
-                <w:szCs w:val="24"/>
-                <w:lang w:val="en-US"/>
-              </w:rPr>
-              <w:t xml:space="preserve"> </w:t>
-            </w:r>
-            <w:proofErr w:type="spellStart"/>
-            <w:r>
-              <w:rPr>
-                <w:rFonts w:ascii="Times New Roman" w:hAnsi="Times New Roman"/>
-                <w:sz w:val="24"/>
-                <w:szCs w:val="24"/>
-                <w:lang w:val="en-US"/>
-              </w:rPr>
-              <w:t>возврата</w:t>
-            </w:r>
-            <w:proofErr w:type="spellEnd"/>
-            <w:r>
-              <w:rPr>
-                <w:rFonts w:ascii="Times New Roman" w:hAnsi="Times New Roman"/>
-                <w:sz w:val="24"/>
-                <w:szCs w:val="24"/>
-                <w:lang w:val="en-US"/>
-              </w:rPr>
-              <w:t>)</w:t>
+              <w:t>int (код возврата)</w:t>
             </w:r>
           </w:p>
         </w:tc>
@@ -3776,7 +2988,6 @@
                 <w:szCs w:val="24"/>
               </w:rPr>
             </w:pPr>
-            <w:proofErr w:type="spellStart"/>
             <w:r>
               <w:rPr>
                 <w:rFonts w:ascii="Times New Roman" w:hAnsi="Times New Roman"/>
@@ -3785,7 +2996,6 @@
               </w:rPr>
               <w:t>daemonLoop</w:t>
             </w:r>
-            <w:proofErr w:type="spellEnd"/>
           </w:p>
         </w:tc>
         <w:tc>
@@ -3853,7 +3063,6 @@
                 <w:szCs w:val="24"/>
               </w:rPr>
             </w:pPr>
-            <w:proofErr w:type="spellStart"/>
             <w:r>
               <w:rPr>
                 <w:rFonts w:ascii="Times New Roman" w:hAnsi="Times New Roman"/>
@@ -3862,7 +3071,6 @@
               </w:rPr>
               <w:t>getStatus</w:t>
             </w:r>
-            <w:proofErr w:type="spellEnd"/>
           </w:p>
         </w:tc>
         <w:tc>
@@ -3929,7 +3137,6 @@
                 <w:szCs w:val="24"/>
               </w:rPr>
             </w:pPr>
-            <w:proofErr w:type="spellStart"/>
             <w:r>
               <w:rPr>
                 <w:rFonts w:ascii="Times New Roman" w:hAnsi="Times New Roman"/>
@@ -3938,7 +3145,6 @@
               </w:rPr>
               <w:t>readConfig</w:t>
             </w:r>
-            <w:proofErr w:type="spellEnd"/>
           </w:p>
         </w:tc>
         <w:tc>
@@ -3961,25 +3167,7 @@
                 <w:sz w:val="24"/>
                 <w:szCs w:val="24"/>
               </w:rPr>
-              <w:t xml:space="preserve">Считывает параметры конфигурации из файла и сохраняет их в глобальную переменную </w:t>
-            </w:r>
-            <w:proofErr w:type="spellStart"/>
-            <w:r>
-              <w:rPr>
-                <w:rFonts w:ascii="Times New Roman" w:hAnsi="Times New Roman"/>
-                <w:sz w:val="24"/>
-                <w:szCs w:val="24"/>
-              </w:rPr>
-              <w:t>config</w:t>
-            </w:r>
-            <w:proofErr w:type="spellEnd"/>
-            <w:r>
-              <w:rPr>
-                <w:rFonts w:ascii="Times New Roman" w:hAnsi="Times New Roman"/>
-                <w:sz w:val="24"/>
-                <w:szCs w:val="24"/>
-              </w:rPr>
-              <w:t>.</w:t>
+              <w:t>Считывает параметры конфигурации из файла и сохраняет их в глобальную переменную config.</w:t>
             </w:r>
           </w:p>
         </w:tc>
@@ -3997,23 +3185,13 @@
                 <w:szCs w:val="24"/>
               </w:rPr>
             </w:pPr>
-            <w:proofErr w:type="spellStart"/>
             <w:r>
               <w:rPr>
                 <w:rFonts w:ascii="Times New Roman" w:hAnsi="Times New Roman"/>
                 <w:sz w:val="24"/>
                 <w:szCs w:val="24"/>
               </w:rPr>
-              <w:t>int</w:t>
-            </w:r>
-            <w:proofErr w:type="spellEnd"/>
-            <w:r>
-              <w:rPr>
-                <w:rFonts w:ascii="Times New Roman" w:hAnsi="Times New Roman"/>
-                <w:sz w:val="24"/>
-                <w:szCs w:val="24"/>
-              </w:rPr>
-              <w:t xml:space="preserve"> (PID процесса)</w:t>
+              <w:t>int (PID процесса)</w:t>
             </w:r>
           </w:p>
         </w:tc>
@@ -4032,7 +3210,6 @@
                 <w:szCs w:val="24"/>
               </w:rPr>
             </w:pPr>
-            <w:proofErr w:type="spellStart"/>
             <w:r>
               <w:rPr>
                 <w:rFonts w:ascii="Times New Roman" w:hAnsi="Times New Roman"/>
@@ -4041,7 +3218,6 @@
               </w:rPr>
               <w:t>readPIDFromFile</w:t>
             </w:r>
-            <w:proofErr w:type="spellEnd"/>
           </w:p>
         </w:tc>
         <w:tc>
@@ -4108,7 +3284,6 @@
                 <w:szCs w:val="24"/>
               </w:rPr>
             </w:pPr>
-            <w:proofErr w:type="spellStart"/>
             <w:r>
               <w:rPr>
                 <w:rFonts w:ascii="Times New Roman" w:hAnsi="Times New Roman"/>
@@ -4117,7 +3292,6 @@
               </w:rPr>
               <w:t>savePIDToFile</w:t>
             </w:r>
-            <w:proofErr w:type="spellEnd"/>
           </w:p>
         </w:tc>
         <w:tc>
@@ -4184,7 +3358,6 @@
                 <w:szCs w:val="24"/>
               </w:rPr>
             </w:pPr>
-            <w:proofErr w:type="spellStart"/>
             <w:r>
               <w:rPr>
                 <w:rFonts w:ascii="Times New Roman" w:hAnsi="Times New Roman"/>
@@ -4193,7 +3366,6 @@
               </w:rPr>
               <w:t>startDaemon</w:t>
             </w:r>
-            <w:proofErr w:type="spellEnd"/>
           </w:p>
         </w:tc>
         <w:tc>
@@ -4260,7 +3432,6 @@
                 <w:szCs w:val="24"/>
               </w:rPr>
             </w:pPr>
-            <w:proofErr w:type="spellStart"/>
             <w:r>
               <w:rPr>
                 <w:rFonts w:ascii="Times New Roman" w:hAnsi="Times New Roman"/>
@@ -4270,7 +3441,6 @@
               <w:lastRenderedPageBreak/>
               <w:t>stopDaemon</w:t>
             </w:r>
-            <w:proofErr w:type="spellEnd"/>
           </w:p>
         </w:tc>
         <w:tc>
@@ -4403,35 +3573,7 @@
         <w:rPr>
           <w:szCs w:val="28"/>
         </w:rPr>
-        <w:t>Откройте файл backup_config.ini, который находится в директории /</w:t>
-      </w:r>
-      <w:proofErr w:type="spellStart"/>
-      <w:r>
-        <w:rPr>
-          <w:szCs w:val="28"/>
-        </w:rPr>
-        <w:t>opt</w:t>
-      </w:r>
-      <w:proofErr w:type="spellEnd"/>
-      <w:r>
-        <w:rPr>
-          <w:szCs w:val="28"/>
-        </w:rPr>
-        <w:t>/</w:t>
-      </w:r>
-      <w:proofErr w:type="spellStart"/>
-      <w:r>
-        <w:rPr>
-          <w:szCs w:val="28"/>
-        </w:rPr>
-        <w:t>backup_daemon</w:t>
-      </w:r>
-      <w:proofErr w:type="spellEnd"/>
-      <w:r>
-        <w:rPr>
-          <w:szCs w:val="28"/>
-        </w:rPr>
-        <w:t>/.</w:t>
+        <w:t>Откройте файл backup_config.ini, который находится в директории /opt/backup_daemon/.</w:t>
       </w:r>
     </w:p>
     <w:p>
@@ -4478,13 +3620,60 @@
         <w:spacing w:after="0"/>
         <w:rPr>
           <w:szCs w:val="28"/>
-        </w:rPr>
-      </w:pPr>
-      <w:r>
-        <w:rPr>
-          <w:szCs w:val="28"/>
-        </w:rPr>
-        <w:t>Пример содержания конфигурационного файла:</w:t>
+          <w:lang w:val="en-US"/>
+        </w:rPr>
+      </w:pPr>
+      <w:r>
+        <w:rPr>
+          <w:szCs w:val="28"/>
+        </w:rPr>
+        <w:t>Пример</w:t>
+      </w:r>
+      <w:r>
+        <w:rPr>
+          <w:szCs w:val="28"/>
+          <w:lang w:val="en-US"/>
+        </w:rPr>
+        <w:t xml:space="preserve"> </w:t>
+      </w:r>
+      <w:r>
+        <w:rPr>
+          <w:szCs w:val="28"/>
+        </w:rPr>
+        <w:t>содержания</w:t>
+      </w:r>
+      <w:r>
+        <w:rPr>
+          <w:szCs w:val="28"/>
+          <w:lang w:val="en-US"/>
+        </w:rPr>
+        <w:t xml:space="preserve"> </w:t>
+      </w:r>
+      <w:r>
+        <w:rPr>
+          <w:szCs w:val="28"/>
+        </w:rPr>
+        <w:t>конфигурационного</w:t>
+      </w:r>
+      <w:r>
+        <w:rPr>
+          <w:szCs w:val="28"/>
+          <w:lang w:val="en-US"/>
+        </w:rPr>
+        <w:t xml:space="preserve"> </w:t>
+      </w:r>
+      <w:r>
+        <w:rPr>
+          <w:szCs w:val="28"/>
+        </w:rPr>
+        <w:t>файла</w:t>
+      </w:r>
+      <w:r>
+        <w:rPr>
+          <w:szCs w:val="28"/>
+          <w:lang w:val="en-US"/>
+        </w:rPr>
+        <w:t>:</w:t>
       </w:r>
     </w:p>
     <w:p>
@@ -4496,7 +3685,6 @@
           <w:lang w:val="en-US"/>
         </w:rPr>
       </w:pPr>
-      <w:proofErr w:type="spellStart"/>
       <w:r>
         <w:rPr>
           <w:rStyle w:val="hljs-attr"/>
@@ -4504,26 +3692,11 @@
         </w:rPr>
         <w:t>source_dir</w:t>
       </w:r>
-      <w:proofErr w:type="spellEnd"/>
       <w:r>
         <w:rPr>
           <w:lang w:val="en-US"/>
         </w:rPr>
-        <w:t>=/path/to/</w:t>
-      </w:r>
-      <w:proofErr w:type="spellStart"/>
-      <w:r>
-        <w:rPr>
-          <w:lang w:val="en-US"/>
-        </w:rPr>
-        <w:t>source_directory</w:t>
-      </w:r>
-      <w:proofErr w:type="spellEnd"/>
-      <w:r>
-        <w:rPr>
-          <w:lang w:val="en-US"/>
-        </w:rPr>
-        <w:t xml:space="preserve"> </w:t>
+        <w:t xml:space="preserve">=/path/to/source_directory </w:t>
       </w:r>
     </w:p>
     <w:p>
@@ -4535,7 +3708,6 @@
           <w:lang w:val="en-US"/>
         </w:rPr>
       </w:pPr>
-      <w:proofErr w:type="spellStart"/>
       <w:r>
         <w:rPr>
           <w:rStyle w:val="hljs-attr"/>
@@ -4543,26 +3715,11 @@
         </w:rPr>
         <w:t>backup_dir</w:t>
       </w:r>
-      <w:proofErr w:type="spellEnd"/>
       <w:r>
         <w:rPr>
           <w:lang w:val="en-US"/>
         </w:rPr>
-        <w:t>=/path/to/</w:t>
-      </w:r>
-      <w:proofErr w:type="spellStart"/>
-      <w:r>
-        <w:rPr>
-          <w:lang w:val="en-US"/>
-        </w:rPr>
-        <w:t>backup_directory</w:t>
-      </w:r>
-      <w:proofErr w:type="spellEnd"/>
-      <w:r>
-        <w:rPr>
-          <w:lang w:val="en-US"/>
-        </w:rPr>
-        <w:t xml:space="preserve"> </w:t>
+        <w:t xml:space="preserve">=/path/to/backup_directory </w:t>
       </w:r>
     </w:p>
     <w:p>
@@ -4575,7 +3732,6 @@
           <w:lang w:val="en-US"/>
         </w:rPr>
       </w:pPr>
-      <w:proofErr w:type="spellStart"/>
       <w:r>
         <w:rPr>
           <w:rStyle w:val="hljs-attr"/>
@@ -4583,7 +3739,6 @@
         </w:rPr>
         <w:t>backup_frequency_minutes</w:t>
       </w:r>
-      <w:proofErr w:type="spellEnd"/>
       <w:r>
         <w:rPr>
           <w:lang w:val="en-US"/>
@@ -4640,10 +3795,7 @@
         <w:spacing w:after="0"/>
       </w:pPr>
       <w:r>
-        <w:t>После настройки конфигурации, выполните команду запуска демона</w:t>
-      </w:r>
-      <w:r>
-        <w:t>:</w:t>
+        <w:t>После настройки конфигурации, выполните команду запуска демона:</w:t>
       </w:r>
     </w:p>
     <w:p>
@@ -4652,35 +3804,9 @@
         <w:spacing w:after="0"/>
         <w:ind w:left="720"/>
       </w:pPr>
-      <w:proofErr w:type="spellStart"/>
-      <w:r>
-        <w:t>sudo</w:t>
-      </w:r>
-      <w:proofErr w:type="spellEnd"/>
-      <w:r>
-        <w:t xml:space="preserve"> </w:t>
-      </w:r>
-      <w:proofErr w:type="spellStart"/>
-      <w:r>
-        <w:t>systemctl</w:t>
-      </w:r>
-      <w:proofErr w:type="spellEnd"/>
-      <w:r>
-        <w:t xml:space="preserve"> </w:t>
-      </w:r>
-      <w:proofErr w:type="spellStart"/>
-      <w:r>
-        <w:t>start</w:t>
-      </w:r>
-      <w:proofErr w:type="spellEnd"/>
-      <w:r>
-        <w:t xml:space="preserve"> </w:t>
-      </w:r>
-      <w:proofErr w:type="spellStart"/>
-      <w:r>
-        <w:t>backup_daemon</w:t>
-      </w:r>
-      <w:proofErr w:type="spellEnd"/>
+      <w:r>
+        <w:t>sudo systemctl start backup_daemon</w:t>
+      </w:r>
     </w:p>
     <w:p>
       <w:pPr>
@@ -4723,10 +3849,7 @@
         <w:spacing w:after="0"/>
       </w:pPr>
       <w:r>
-        <w:t>Для проверки статуса демона выполните команду</w:t>
-      </w:r>
-      <w:r>
-        <w:t>:</w:t>
+        <w:t>Для проверки статуса демона выполните команду:</w:t>
       </w:r>
     </w:p>
     <w:p>
@@ -4740,7 +3863,6 @@
           <w:szCs w:val="28"/>
         </w:rPr>
       </w:pPr>
-      <w:proofErr w:type="spellStart"/>
       <w:r>
         <w:rPr>
           <w:rFonts w:ascii="Times New Roman" w:eastAsiaTheme="majorEastAsia" w:hAnsi="Times New Roman"/>
@@ -4751,7 +3873,6 @@
         </w:rPr>
         <w:t>sudo</w:t>
       </w:r>
-      <w:proofErr w:type="spellEnd"/>
       <w:r>
         <w:rPr>
           <w:rFonts w:ascii="Times New Roman" w:eastAsiaTheme="majorEastAsia" w:hAnsi="Times New Roman"/>
@@ -4761,7 +3882,6 @@
         </w:rPr>
         <w:t xml:space="preserve"> </w:t>
       </w:r>
-      <w:proofErr w:type="spellStart"/>
       <w:r>
         <w:rPr>
           <w:rFonts w:ascii="Times New Roman" w:eastAsiaTheme="majorEastAsia" w:hAnsi="Times New Roman"/>
@@ -4772,7 +3892,6 @@
         </w:rPr>
         <w:t>systemctl</w:t>
       </w:r>
-      <w:proofErr w:type="spellEnd"/>
       <w:r>
         <w:rPr>
           <w:rFonts w:ascii="Times New Roman" w:eastAsiaTheme="majorEastAsia" w:hAnsi="Times New Roman"/>
@@ -4900,7 +4019,7 @@
     <w:p>
       <w:pPr>
         <w:spacing w:after="120"/>
-        <w:ind w:left="720"/>
+        <w:ind w:left="720" w:firstLine="720"/>
         <w:rPr>
           <w:rFonts w:ascii="Times New Roman" w:eastAsiaTheme="majorEastAsia" w:hAnsi="Times New Roman"/>
           <w:bCs/>
@@ -4908,7 +4027,6 @@
           <w:szCs w:val="28"/>
         </w:rPr>
       </w:pPr>
-      <w:proofErr w:type="spellStart"/>
       <w:r>
         <w:rPr>
           <w:rFonts w:ascii="Times New Roman" w:eastAsiaTheme="majorEastAsia" w:hAnsi="Times New Roman"/>
@@ -4916,69 +4034,8 @@
           <w:sz w:val="28"/>
           <w:szCs w:val="28"/>
         </w:rPr>
-        <w:t>sudo</w:t>
-      </w:r>
-      <w:proofErr w:type="spellEnd"/>
-      <w:r>
-        <w:rPr>
-          <w:rFonts w:ascii="Times New Roman" w:eastAsiaTheme="majorEastAsia" w:hAnsi="Times New Roman"/>
-          <w:bCs/>
-          <w:sz w:val="28"/>
-          <w:szCs w:val="28"/>
-        </w:rPr>
-        <w:t xml:space="preserve"> </w:t>
-      </w:r>
-      <w:proofErr w:type="spellStart"/>
-      <w:r>
-        <w:rPr>
-          <w:rFonts w:ascii="Times New Roman" w:eastAsiaTheme="majorEastAsia" w:hAnsi="Times New Roman"/>
-          <w:bCs/>
-          <w:sz w:val="28"/>
-          <w:szCs w:val="28"/>
-        </w:rPr>
-        <w:t>systemctl</w:t>
-      </w:r>
-      <w:proofErr w:type="spellEnd"/>
-      <w:r>
-        <w:rPr>
-          <w:rFonts w:ascii="Times New Roman" w:eastAsiaTheme="majorEastAsia" w:hAnsi="Times New Roman"/>
-          <w:bCs/>
-          <w:sz w:val="28"/>
-          <w:szCs w:val="28"/>
-        </w:rPr>
-        <w:t xml:space="preserve"> </w:t>
-      </w:r>
-      <w:proofErr w:type="spellStart"/>
-      <w:r>
-        <w:rPr>
-          <w:rFonts w:ascii="Times New Roman" w:eastAsiaTheme="majorEastAsia" w:hAnsi="Times New Roman"/>
-          <w:bCs/>
-          <w:sz w:val="28"/>
-          <w:szCs w:val="28"/>
-        </w:rPr>
-        <w:t>stop</w:t>
-      </w:r>
-      <w:proofErr w:type="spellEnd"/>
-      <w:r>
-        <w:rPr>
-          <w:rFonts w:ascii="Times New Roman" w:eastAsiaTheme="majorEastAsia" w:hAnsi="Times New Roman"/>
-          <w:bCs/>
-          <w:sz w:val="28"/>
-          <w:szCs w:val="28"/>
-        </w:rPr>
-        <w:t xml:space="preserve"> </w:t>
-      </w:r>
-      <w:proofErr w:type="spellStart"/>
-      <w:r>
-        <w:rPr>
-          <w:rFonts w:ascii="Times New Roman" w:eastAsiaTheme="majorEastAsia" w:hAnsi="Times New Roman"/>
-          <w:bCs/>
-          <w:sz w:val="28"/>
-          <w:szCs w:val="28"/>
-        </w:rPr>
-        <w:t>backup_daemon</w:t>
-      </w:r>
-      <w:proofErr w:type="spellEnd"/>
+        <w:t>sudo systemctl stop backup_daemon</w:t>
+      </w:r>
     </w:p>
     <w:p>
       <w:pPr>
@@ -5020,8 +4077,8 @@
       <w:pPr>
         <w:pStyle w:val="a3"/>
         <w:numPr>
-          <w:ilvl w:val="1"/>
-          <w:numId w:val="18"/>
+          <w:ilvl w:val="0"/>
+          <w:numId w:val="20"/>
         </w:numPr>
       </w:pPr>
       <w:r>
@@ -5031,7 +4088,7 @@
     <w:p>
       <w:pPr>
         <w:pStyle w:val="a3"/>
-        <w:ind w:left="360" w:firstLine="360"/>
+        <w:ind w:left="720" w:firstLine="0"/>
         <w:rPr>
           <w:b/>
           <w:lang w:val="en-US"/>
@@ -5047,19 +4104,13 @@
         <w:rPr>
           <w:lang w:val="en-US"/>
         </w:rPr>
-        <w:t>https://github.com/FasterXaos/System_programming_in_Linux.git</w:t>
-      </w:r>
-      <w:r>
-        <w:rPr>
-          <w:lang w:val="en-US"/>
-        </w:rPr>
-        <w:t xml:space="preserve"> </w:t>
-      </w:r>
-    </w:p>
-    <w:p>
-      <w:pPr>
-        <w:pStyle w:val="a3"/>
-        <w:ind w:left="360" w:firstLine="360"/>
+        <w:t xml:space="preserve">https://github.com/FasterXaos/System_programming_in_Linux.git </w:t>
+      </w:r>
+    </w:p>
+    <w:p>
+      <w:pPr>
+        <w:pStyle w:val="a3"/>
+        <w:ind w:left="1080" w:firstLine="0"/>
         <w:rPr>
           <w:lang w:val="en-US"/>
         </w:rPr>
@@ -5105,20 +4156,12 @@
       <w:pPr>
         <w:pStyle w:val="a3"/>
         <w:numPr>
-          <w:ilvl w:val="1"/>
-          <w:numId w:val="18"/>
+          <w:ilvl w:val="0"/>
+          <w:numId w:val="22"/>
         </w:numPr>
       </w:pPr>
       <w:r>
-        <w:t xml:space="preserve">Убедитесь, что у вас установлен </w:t>
-      </w:r>
-      <w:proofErr w:type="spellStart"/>
-      <w:r>
-        <w:t>CMake</w:t>
-      </w:r>
-      <w:proofErr w:type="spellEnd"/>
-      <w:r>
-        <w:t xml:space="preserve"> и необходимые библиотеки для сборки. Затем выполните:</w:t>
+        <w:t>Убедитесь, что у вас установлен CMake и необходимые библиотеки для сборки. Затем выполните:</w:t>
       </w:r>
     </w:p>
     <w:p>
@@ -5134,8 +4177,8 @@
       <w:pPr>
         <w:pStyle w:val="a3"/>
         <w:numPr>
-          <w:ilvl w:val="1"/>
-          <w:numId w:val="18"/>
+          <w:ilvl w:val="0"/>
+          <w:numId w:val="22"/>
         </w:numPr>
       </w:pPr>
       <w:r>
@@ -5167,49 +4210,12 @@
       <w:pPr>
         <w:pStyle w:val="a3"/>
         <w:numPr>
-          <w:ilvl w:val="1"/>
-          <w:numId w:val="18"/>
+          <w:ilvl w:val="0"/>
+          <w:numId w:val="22"/>
         </w:numPr>
       </w:pPr>
       <w:r>
-        <w:t xml:space="preserve">Переместите файл </w:t>
-      </w:r>
-      <w:proofErr w:type="spellStart"/>
-      <w:r>
-        <w:t>backup_</w:t>
-      </w:r>
-      <w:proofErr w:type="gramStart"/>
-      <w:r>
-        <w:t>daemon.service</w:t>
-      </w:r>
-      <w:proofErr w:type="spellEnd"/>
-      <w:proofErr w:type="gramEnd"/>
-      <w:r>
-        <w:t xml:space="preserve"> в директорию /</w:t>
-      </w:r>
-      <w:proofErr w:type="spellStart"/>
-      <w:r>
-        <w:t>etc</w:t>
-      </w:r>
-      <w:proofErr w:type="spellEnd"/>
-      <w:r>
-        <w:t>/</w:t>
-      </w:r>
-      <w:proofErr w:type="spellStart"/>
-      <w:r>
-        <w:t>systemd</w:t>
-      </w:r>
-      <w:proofErr w:type="spellEnd"/>
-      <w:r>
-        <w:t>/</w:t>
-      </w:r>
-      <w:proofErr w:type="spellStart"/>
-      <w:r>
-        <w:t>system</w:t>
-      </w:r>
-      <w:proofErr w:type="spellEnd"/>
-      <w:r>
-        <w:t>/:</w:t>
+        <w:t>Переместите файл backup_daemon.service в директорию /etc/systemd/system/:</w:t>
       </w:r>
     </w:p>
     <w:p>
@@ -5220,295 +4226,137 @@
           <w:lang w:val="en-US"/>
         </w:rPr>
       </w:pPr>
-      <w:proofErr w:type="spellStart"/>
       <w:r>
         <w:rPr>
           <w:lang w:val="en-US"/>
         </w:rPr>
-        <w:t>sudo</w:t>
-      </w:r>
-      <w:proofErr w:type="spellEnd"/>
-      <w:r>
+        <w:t>sudo mv backup_daemon.service /etc/systemd/system/</w:t>
+      </w:r>
+    </w:p>
+    <w:p>
+      <w:pPr>
+        <w:pStyle w:val="a3"/>
+        <w:numPr>
+          <w:ilvl w:val="0"/>
+          <w:numId w:val="22"/>
+        </w:numPr>
         <w:rPr>
           <w:lang w:val="en-US"/>
         </w:rPr>
-        <w:t xml:space="preserve"> mv </w:t>
-      </w:r>
-      <w:proofErr w:type="spellStart"/>
+      </w:pPr>
+      <w:r>
+        <w:t>Переместите</w:t>
+      </w:r>
       <w:r>
         <w:rPr>
           <w:lang w:val="en-US"/>
         </w:rPr>
-        <w:t>backup_</w:t>
-      </w:r>
-      <w:proofErr w:type="gramStart"/>
+        <w:t xml:space="preserve"> </w:t>
+      </w:r>
+      <w:r>
+        <w:t>файл</w:t>
+      </w:r>
       <w:r>
         <w:rPr>
           <w:lang w:val="en-US"/>
         </w:rPr>
-        <w:t>daemon.service</w:t>
-      </w:r>
-      <w:proofErr w:type="spellEnd"/>
-      <w:proofErr w:type="gramEnd"/>
+        <w:t xml:space="preserve"> backup_config.ini </w:t>
+      </w:r>
+      <w:r>
+        <w:t>в</w:t>
+      </w:r>
       <w:r>
         <w:rPr>
           <w:lang w:val="en-US"/>
         </w:rPr>
-        <w:t xml:space="preserve"> /</w:t>
-      </w:r>
-      <w:proofErr w:type="spellStart"/>
+        <w:t xml:space="preserve"> </w:t>
+      </w:r>
+      <w:r>
+        <w:t>директорию</w:t>
+      </w:r>
       <w:r>
         <w:rPr>
           <w:lang w:val="en-US"/>
         </w:rPr>
-        <w:t>etc</w:t>
-      </w:r>
-      <w:proofErr w:type="spellEnd"/>
-      <w:r>
+        <w:t xml:space="preserve"> /opt/backup_daemon/:</w:t>
+      </w:r>
+    </w:p>
+    <w:p>
+      <w:pPr>
+        <w:pStyle w:val="a3"/>
+        <w:ind w:left="720" w:firstLine="360"/>
         <w:rPr>
           <w:lang w:val="en-US"/>
         </w:rPr>
-        <w:t>/</w:t>
-      </w:r>
-      <w:proofErr w:type="spellStart"/>
+      </w:pPr>
       <w:r>
         <w:rPr>
           <w:lang w:val="en-US"/>
         </w:rPr>
-        <w:t>systemd</w:t>
-      </w:r>
-      <w:proofErr w:type="spellEnd"/>
-      <w:r>
+        <w:t>sudo mv backup_config.ini /opt/backup_daemon/</w:t>
+      </w:r>
+    </w:p>
+    <w:p>
+      <w:pPr>
+        <w:pStyle w:val="a3"/>
+        <w:numPr>
+          <w:ilvl w:val="0"/>
+          <w:numId w:val="22"/>
+        </w:numPr>
         <w:rPr>
           <w:lang w:val="en-US"/>
         </w:rPr>
-        <w:t>/system/</w:t>
-      </w:r>
-    </w:p>
-    <w:p>
-      <w:pPr>
-        <w:pStyle w:val="a3"/>
-        <w:numPr>
-          <w:ilvl w:val="1"/>
-          <w:numId w:val="18"/>
-        </w:numPr>
+      </w:pPr>
+      <w:r>
+        <w:t>Переместите</w:t>
+      </w:r>
+      <w:r>
         <w:rPr>
           <w:lang w:val="en-US"/>
         </w:rPr>
-      </w:pPr>
-      <w:r>
-        <w:t>Переместите</w:t>
+        <w:t xml:space="preserve"> </w:t>
+      </w:r>
+      <w:r>
+        <w:t>файл</w:t>
       </w:r>
       <w:r>
         <w:rPr>
           <w:lang w:val="en-US"/>
         </w:rPr>
+        <w:t xml:space="preserve"> build_ninja </w:t>
+      </w:r>
+      <w:r>
+        <w:t>в</w:t>
+      </w:r>
+      <w:r>
+        <w:rPr>
+          <w:lang w:val="en-US"/>
+        </w:rPr>
         <w:t xml:space="preserve"> </w:t>
       </w:r>
       <w:r>
-        <w:t>файл</w:t>
+        <w:t>директорию</w:t>
       </w:r>
       <w:r>
         <w:rPr>
           <w:lang w:val="en-US"/>
         </w:rPr>
-        <w:t xml:space="preserve"> backup_config.ini </w:t>
-      </w:r>
-      <w:r>
-        <w:t>в</w:t>
-      </w:r>
-      <w:r>
+        <w:t xml:space="preserve"> /opt/backup_daemon/:</w:t>
+      </w:r>
+    </w:p>
+    <w:p>
+      <w:pPr>
+        <w:pStyle w:val="a3"/>
+        <w:ind w:left="720" w:firstLine="360"/>
         <w:rPr>
           <w:lang w:val="en-US"/>
         </w:rPr>
-        <w:t xml:space="preserve"> </w:t>
-      </w:r>
-      <w:r>
-        <w:t>директорию</w:t>
-      </w:r>
+      </w:pPr>
       <w:r>
         <w:rPr>
           <w:lang w:val="en-US"/>
         </w:rPr>
-        <w:t xml:space="preserve"> /opt/</w:t>
-      </w:r>
-      <w:proofErr w:type="spellStart"/>
-      <w:r>
-        <w:rPr>
-          <w:lang w:val="en-US"/>
-        </w:rPr>
-        <w:t>backup_daemon</w:t>
-      </w:r>
-      <w:proofErr w:type="spellEnd"/>
-      <w:r>
-        <w:rPr>
-          <w:lang w:val="en-US"/>
-        </w:rPr>
-        <w:t>/:</w:t>
-      </w:r>
-    </w:p>
-    <w:p>
-      <w:pPr>
-        <w:pStyle w:val="a3"/>
-        <w:ind w:left="720" w:firstLine="360"/>
-        <w:rPr>
-          <w:lang w:val="en-US"/>
-        </w:rPr>
-      </w:pPr>
-      <w:proofErr w:type="spellStart"/>
-      <w:r>
-        <w:rPr>
-          <w:lang w:val="en-US"/>
-        </w:rPr>
-        <w:t>sudo</w:t>
-      </w:r>
-      <w:proofErr w:type="spellEnd"/>
-      <w:r>
-        <w:rPr>
-          <w:lang w:val="en-US"/>
-        </w:rPr>
-        <w:t xml:space="preserve"> mv backup_config.ini /opt/</w:t>
-      </w:r>
-      <w:proofErr w:type="spellStart"/>
-      <w:r>
-        <w:rPr>
-          <w:lang w:val="en-US"/>
-        </w:rPr>
-        <w:t>backup_daemon</w:t>
-      </w:r>
-      <w:proofErr w:type="spellEnd"/>
-      <w:r>
-        <w:rPr>
-          <w:lang w:val="en-US"/>
-        </w:rPr>
-        <w:t>/</w:t>
-      </w:r>
-    </w:p>
-    <w:p>
-      <w:pPr>
-        <w:pStyle w:val="a3"/>
-        <w:numPr>
-          <w:ilvl w:val="1"/>
-          <w:numId w:val="18"/>
-        </w:numPr>
-        <w:rPr>
-          <w:lang w:val="en-US"/>
-        </w:rPr>
-      </w:pPr>
-      <w:r>
-        <w:t>Переместите</w:t>
-      </w:r>
-      <w:r>
-        <w:rPr>
-          <w:lang w:val="en-US"/>
-        </w:rPr>
-        <w:t xml:space="preserve"> </w:t>
-      </w:r>
-      <w:r>
-        <w:t>файл</w:t>
-      </w:r>
-      <w:r>
-        <w:rPr>
-          <w:lang w:val="en-US"/>
-        </w:rPr>
-        <w:t xml:space="preserve"> </w:t>
-      </w:r>
-      <w:proofErr w:type="spellStart"/>
-      <w:r>
-        <w:rPr>
-          <w:lang w:val="en-US"/>
-        </w:rPr>
-        <w:t>build_ninja</w:t>
-      </w:r>
-      <w:proofErr w:type="spellEnd"/>
-      <w:r>
-        <w:rPr>
-          <w:lang w:val="en-US"/>
-        </w:rPr>
-        <w:t xml:space="preserve"> </w:t>
-      </w:r>
-      <w:r>
-        <w:t>в</w:t>
-      </w:r>
-      <w:r>
-        <w:rPr>
-          <w:lang w:val="en-US"/>
-        </w:rPr>
-        <w:t xml:space="preserve"> </w:t>
-      </w:r>
-      <w:r>
-        <w:t>директорию</w:t>
-      </w:r>
-      <w:r>
-        <w:rPr>
-          <w:lang w:val="en-US"/>
-        </w:rPr>
-        <w:t xml:space="preserve"> /opt/</w:t>
-      </w:r>
-      <w:proofErr w:type="spellStart"/>
-      <w:r>
-        <w:rPr>
-          <w:lang w:val="en-US"/>
-        </w:rPr>
-        <w:t>backup_daemon</w:t>
-      </w:r>
-      <w:proofErr w:type="spellEnd"/>
-      <w:r>
-        <w:rPr>
-          <w:lang w:val="en-US"/>
-        </w:rPr>
-        <w:t>/:</w:t>
-      </w:r>
-    </w:p>
-    <w:p>
-      <w:pPr>
-        <w:pStyle w:val="a3"/>
-        <w:ind w:left="720" w:firstLine="360"/>
-        <w:rPr>
-          <w:lang w:val="en-US"/>
-        </w:rPr>
-      </w:pPr>
-      <w:proofErr w:type="spellStart"/>
-      <w:r>
-        <w:rPr>
-          <w:lang w:val="en-US"/>
-        </w:rPr>
-        <w:t>sudo</w:t>
-      </w:r>
-      <w:proofErr w:type="spellEnd"/>
-      <w:r>
-        <w:rPr>
-          <w:lang w:val="en-US"/>
-        </w:rPr>
-        <w:t xml:space="preserve"> mv </w:t>
-      </w:r>
-      <w:proofErr w:type="spellStart"/>
-      <w:r>
-        <w:rPr>
-          <w:lang w:val="en-US"/>
-        </w:rPr>
-        <w:t>build_ninja</w:t>
-      </w:r>
-      <w:proofErr w:type="spellEnd"/>
-      <w:r>
-        <w:rPr>
-          <w:lang w:val="en-US"/>
-        </w:rPr>
-        <w:t xml:space="preserve"> /opt/</w:t>
-      </w:r>
-      <w:proofErr w:type="spellStart"/>
-      <w:r>
-        <w:rPr>
-          <w:lang w:val="en-US"/>
-        </w:rPr>
-        <w:t>backup_daemon</w:t>
-      </w:r>
-      <w:proofErr w:type="spellEnd"/>
-      <w:r>
-        <w:rPr>
-          <w:lang w:val="en-US"/>
-        </w:rPr>
-        <w:t>/</w:t>
+        <w:t>sudo mv build_ninja /opt/backup_daemon/</w:t>
       </w:r>
     </w:p>
     <w:p>
@@ -5527,8 +4375,8 @@
       <w:pPr>
         <w:pStyle w:val="a3"/>
         <w:numPr>
-          <w:ilvl w:val="1"/>
-          <w:numId w:val="18"/>
+          <w:ilvl w:val="0"/>
+          <w:numId w:val="22"/>
         </w:numPr>
       </w:pPr>
       <w:r>
@@ -5543,33 +4391,11 @@
           <w:lang w:val="en-US"/>
         </w:rPr>
       </w:pPr>
-      <w:proofErr w:type="spellStart"/>
       <w:r>
         <w:rPr>
           <w:lang w:val="en-US"/>
         </w:rPr>
-        <w:t>sudo</w:t>
-      </w:r>
-      <w:proofErr w:type="spellEnd"/>
-      <w:r>
-        <w:rPr>
-          <w:lang w:val="en-US"/>
-        </w:rPr>
-        <w:t xml:space="preserve"> </w:t>
-      </w:r>
-      <w:proofErr w:type="spellStart"/>
-      <w:r>
-        <w:rPr>
-          <w:lang w:val="en-US"/>
-        </w:rPr>
-        <w:t>systemctl</w:t>
-      </w:r>
-      <w:proofErr w:type="spellEnd"/>
-      <w:r>
-        <w:rPr>
-          <w:lang w:val="en-US"/>
-        </w:rPr>
-        <w:t xml:space="preserve"> daemon-reload</w:t>
+        <w:t>sudo systemctl daemon-reload</w:t>
       </w:r>
     </w:p>
     <w:p>
@@ -5588,8 +4414,8 @@
       <w:pPr>
         <w:pStyle w:val="a3"/>
         <w:numPr>
-          <w:ilvl w:val="1"/>
-          <w:numId w:val="18"/>
+          <w:ilvl w:val="0"/>
+          <w:numId w:val="22"/>
         </w:numPr>
       </w:pPr>
       <w:r>
@@ -5599,105 +4425,45 @@
     <w:p>
       <w:pPr>
         <w:pStyle w:val="a3"/>
-        <w:ind w:left="360" w:firstLine="360"/>
+        <w:ind w:left="1080" w:firstLine="0"/>
         <w:rPr>
           <w:lang w:val="en-US"/>
         </w:rPr>
       </w:pPr>
-      <w:proofErr w:type="spellStart"/>
       <w:r>
         <w:rPr>
           <w:lang w:val="en-US"/>
         </w:rPr>
+        <w:t>sudo systemctl start backup_daemon</w:t>
+      </w:r>
+    </w:p>
+    <w:p>
+      <w:pPr>
+        <w:pStyle w:val="a3"/>
+        <w:numPr>
+          <w:ilvl w:val="0"/>
+          <w:numId w:val="22"/>
+        </w:numPr>
+      </w:pPr>
+      <w:r>
+        <w:t>Проверьте, работает ли он корректно, используя команду:</w:t>
+      </w:r>
+    </w:p>
+    <w:p>
+      <w:pPr>
+        <w:pStyle w:val="a3"/>
+        <w:ind w:left="1080" w:firstLine="0"/>
+        <w:rPr>
+          <w:lang w:val="en-US"/>
+        </w:rPr>
+      </w:pPr>
+      <w:r>
+        <w:rPr>
+          <w:lang w:val="en-US"/>
+        </w:rPr>
         <w:lastRenderedPageBreak/>
-        <w:t>sudo</w:t>
-      </w:r>
-      <w:proofErr w:type="spellEnd"/>
-      <w:r>
-        <w:rPr>
-          <w:lang w:val="en-US"/>
-        </w:rPr>
-        <w:t xml:space="preserve"> </w:t>
-      </w:r>
-      <w:proofErr w:type="spellStart"/>
-      <w:r>
-        <w:rPr>
-          <w:lang w:val="en-US"/>
-        </w:rPr>
-        <w:t>systemctl</w:t>
-      </w:r>
-      <w:proofErr w:type="spellEnd"/>
-      <w:r>
-        <w:rPr>
-          <w:lang w:val="en-US"/>
-        </w:rPr>
-        <w:t xml:space="preserve"> start </w:t>
-      </w:r>
-      <w:proofErr w:type="spellStart"/>
-      <w:r>
-        <w:rPr>
-          <w:lang w:val="en-US"/>
-        </w:rPr>
-        <w:t>backup_daemon</w:t>
-      </w:r>
-      <w:proofErr w:type="spellEnd"/>
-    </w:p>
-    <w:p>
-      <w:pPr>
-        <w:pStyle w:val="a3"/>
-        <w:numPr>
-          <w:ilvl w:val="1"/>
-          <w:numId w:val="18"/>
-        </w:numPr>
-      </w:pPr>
-      <w:r>
-        <w:t>Проверьте, работает ли он корректно, используя команду:</w:t>
-      </w:r>
-    </w:p>
-    <w:p>
-      <w:pPr>
-        <w:pStyle w:val="a3"/>
-        <w:ind w:left="360" w:firstLine="360"/>
-        <w:rPr>
-          <w:lang w:val="en-US"/>
-        </w:rPr>
-      </w:pPr>
-      <w:proofErr w:type="spellStart"/>
-      <w:r>
-        <w:rPr>
-          <w:lang w:val="en-US"/>
-        </w:rPr>
-        <w:t>sudo</w:t>
-      </w:r>
-      <w:proofErr w:type="spellEnd"/>
-      <w:r>
-        <w:rPr>
-          <w:lang w:val="en-US"/>
-        </w:rPr>
-        <w:t xml:space="preserve"> </w:t>
-      </w:r>
-      <w:proofErr w:type="spellStart"/>
-      <w:r>
-        <w:rPr>
-          <w:lang w:val="en-US"/>
-        </w:rPr>
-        <w:t>systemctl</w:t>
-      </w:r>
-      <w:proofErr w:type="spellEnd"/>
-      <w:r>
-        <w:rPr>
-          <w:lang w:val="en-US"/>
-        </w:rPr>
-        <w:t xml:space="preserve"> status </w:t>
-      </w:r>
-      <w:proofErr w:type="spellStart"/>
-      <w:r>
-        <w:rPr>
-          <w:lang w:val="en-US"/>
-        </w:rPr>
-        <w:t>backup_daemon</w:t>
-      </w:r>
-      <w:proofErr w:type="spellEnd"/>
+        <w:t>sudo systemctl status backup_daemon</w:t>
+      </w:r>
     </w:p>
     <w:p>
       <w:pPr>
@@ -5715,37 +4481,153 @@
       <w:pPr>
         <w:pStyle w:val="a3"/>
         <w:numPr>
-          <w:ilvl w:val="1"/>
+          <w:ilvl w:val="0"/>
+          <w:numId w:val="22"/>
+        </w:numPr>
+      </w:pPr>
+      <w:r>
+        <w:t>Если возникают ошибки, проверьте журналы с помощью:</w:t>
+      </w:r>
+    </w:p>
+    <w:p>
+      <w:pPr>
+        <w:pStyle w:val="a3"/>
+        <w:ind w:left="1080" w:firstLine="0"/>
+        <w:rPr>
+          <w:lang w:val="en-US"/>
+        </w:rPr>
+      </w:pPr>
+      <w:r>
+        <w:rPr>
+          <w:lang w:val="en-US"/>
+        </w:rPr>
+        <w:t>journalctl -u backup_daemon</w:t>
+      </w:r>
+    </w:p>
+    <w:p>
+      <w:pPr>
+        <w:pStyle w:val="a3"/>
+        <w:numPr>
+          <w:ilvl w:val="0"/>
           <w:numId w:val="18"/>
         </w:numPr>
-      </w:pPr>
-      <w:r>
-        <w:t>Если возникают ошибки, проверьте журналы с помощью:</w:t>
-      </w:r>
-    </w:p>
-    <w:p>
-      <w:pPr>
-        <w:pStyle w:val="a3"/>
-        <w:ind w:left="360" w:firstLine="360"/>
-        <w:rPr>
-          <w:b/>
-        </w:rPr>
-      </w:pPr>
-      <w:proofErr w:type="spellStart"/>
-      <w:r>
-        <w:t>journalctl</w:t>
-      </w:r>
-      <w:proofErr w:type="spellEnd"/>
-      <w:r>
-        <w:t xml:space="preserve"> -u </w:t>
-      </w:r>
-      <w:proofErr w:type="spellStart"/>
-      <w:r>
-        <w:t>backup_daemon</w:t>
-      </w:r>
-      <w:proofErr w:type="spellEnd"/>
-      <w:r>
-        <w:t xml:space="preserve"> </w:t>
+        <w:rPr>
+          <w:lang w:val="en-US"/>
+        </w:rPr>
+      </w:pPr>
+      <w:r>
+        <w:t>Безопасность</w:t>
+      </w:r>
+      <w:r>
+        <w:rPr>
+          <w:lang w:val="en-US"/>
+        </w:rPr>
+        <w:t>:</w:t>
+      </w:r>
+    </w:p>
+    <w:p>
+      <w:pPr>
+        <w:pStyle w:val="a3"/>
+        <w:ind w:left="360"/>
+      </w:pPr>
+      <w:r>
+        <w:t>Обеспечьте безопасность демона, ограничив доступ к конфигурационным файлам и резервным копиям. Это поможет предотвратить несанкционированный доступ и изменение важных данных.</w:t>
+      </w:r>
+    </w:p>
+    <w:p>
+      <w:pPr>
+        <w:pStyle w:val="a3"/>
+        <w:numPr>
+          <w:ilvl w:val="0"/>
+          <w:numId w:val="22"/>
+        </w:numPr>
+      </w:pPr>
+      <w:r>
+        <w:t>Установите права доступа на файл конфигурации backup_config.ini, чтобы только пользователь root или соответствующий пользователь службы мог его читать и изменять:</w:t>
+      </w:r>
+    </w:p>
+    <w:p>
+      <w:pPr>
+        <w:pStyle w:val="a3"/>
+        <w:ind w:left="1080" w:firstLine="0"/>
+        <w:rPr>
+          <w:lang w:val="en-US"/>
+        </w:rPr>
+      </w:pPr>
+      <w:r>
+        <w:rPr>
+          <w:lang w:val="en-US"/>
+        </w:rPr>
+        <w:t>sudo chmod 600 /opt/backup_daemon/backup_config.ini</w:t>
+      </w:r>
+    </w:p>
+    <w:p>
+      <w:pPr>
+        <w:pStyle w:val="a3"/>
+        <w:ind w:left="1080" w:firstLine="0"/>
+        <w:rPr>
+          <w:lang w:val="en-US"/>
+        </w:rPr>
+      </w:pPr>
+      <w:r>
+        <w:rPr>
+          <w:lang w:val="en-US"/>
+        </w:rPr>
+        <w:t>sudo chown root:root /opt/backup_daemon/backup_config.ini</w:t>
+      </w:r>
+    </w:p>
+    <w:p>
+      <w:pPr>
+        <w:pStyle w:val="a3"/>
+        <w:numPr>
+          <w:ilvl w:val="0"/>
+          <w:numId w:val="22"/>
+        </w:numPr>
+      </w:pPr>
+      <w:r>
+        <w:t>Аналогично, ограничьте доступ к директории с резервными копиями, чтобы предотвратить их случайное удаление или модификацию:</w:t>
+      </w:r>
+    </w:p>
+    <w:p>
+      <w:pPr>
+        <w:pStyle w:val="a3"/>
+        <w:ind w:left="1080" w:firstLine="0"/>
+        <w:rPr>
+          <w:lang w:val="en-US"/>
+        </w:rPr>
+      </w:pPr>
+      <w:r>
+        <w:rPr>
+          <w:lang w:val="en-US"/>
+        </w:rPr>
+        <w:t>sudo chmod 700 /path/to/backup/directory</w:t>
+      </w:r>
+    </w:p>
+    <w:p>
+      <w:pPr>
+        <w:pStyle w:val="a3"/>
+        <w:ind w:left="1080" w:firstLine="0"/>
+        <w:rPr>
+          <w:lang w:val="en-US"/>
+        </w:rPr>
+      </w:pPr>
+      <w:r>
+        <w:rPr>
+          <w:lang w:val="en-US"/>
+        </w:rPr>
+        <w:t>sudo chown root:root /path/to/backup/directory</w:t>
+      </w:r>
+    </w:p>
+    <w:p>
+      <w:pPr>
+        <w:pStyle w:val="a3"/>
+        <w:numPr>
+          <w:ilvl w:val="0"/>
+          <w:numId w:val="22"/>
+        </w:numPr>
+      </w:pPr>
+      <w:r>
+        <w:t>Это гарантирует, что только авторизованные пользователи или процессы смогут управлять конфигурациями и данными резервного копирования, что снижает риск атак и случайных ошибок.</w:t>
       </w:r>
     </w:p>
     <w:p>
@@ -5790,7 +4672,6 @@
           </w:rPr>
           <w:t>://</w:t>
         </w:r>
-        <w:proofErr w:type="spellStart"/>
         <w:r>
           <w:rPr>
             <w:rStyle w:val="a9"/>
@@ -5802,7 +4683,6 @@
           </w:rPr>
           <w:t>github</w:t>
         </w:r>
-        <w:proofErr w:type="spellEnd"/>
         <w:r>
           <w:rPr>
             <w:rStyle w:val="a9"/>
@@ -5834,7 +4714,6 @@
           </w:rPr>
           <w:t>/</w:t>
         </w:r>
-        <w:proofErr w:type="spellStart"/>
         <w:r>
           <w:rPr>
             <w:rStyle w:val="a9"/>
@@ -5846,7 +4725,6 @@
           </w:rPr>
           <w:t>FasterXaos</w:t>
         </w:r>
-        <w:proofErr w:type="spellEnd"/>
         <w:r>
           <w:rPr>
             <w:rStyle w:val="a9"/>
@@ -6025,35 +4903,9 @@
         <w:pStyle w:val="a3"/>
         <w:ind w:left="720"/>
       </w:pPr>
-      <w:proofErr w:type="spellStart"/>
-      <w:r>
-        <w:t>sudo</w:t>
-      </w:r>
-      <w:proofErr w:type="spellEnd"/>
-      <w:r>
-        <w:t xml:space="preserve"> </w:t>
-      </w:r>
-      <w:proofErr w:type="spellStart"/>
-      <w:r>
-        <w:t>systemctl</w:t>
-      </w:r>
-      <w:proofErr w:type="spellEnd"/>
-      <w:r>
-        <w:t xml:space="preserve"> </w:t>
-      </w:r>
-      <w:proofErr w:type="spellStart"/>
-      <w:r>
-        <w:t>start</w:t>
-      </w:r>
-      <w:proofErr w:type="spellEnd"/>
-      <w:r>
-        <w:t xml:space="preserve"> </w:t>
-      </w:r>
-      <w:proofErr w:type="spellStart"/>
-      <w:r>
-        <w:t>backup_daemon</w:t>
-      </w:r>
-      <w:proofErr w:type="spellEnd"/>
+      <w:r>
+        <w:t>sudo systemctl start backup_daemon</w:t>
+      </w:r>
     </w:p>
     <w:p>
       <w:pPr>
@@ -6092,25 +4944,21 @@
         <w:pStyle w:val="a3"/>
         <w:ind w:left="720"/>
       </w:pPr>
-      <w:proofErr w:type="spellStart"/>
       <w:r>
         <w:rPr>
           <w:lang w:val="en-US"/>
         </w:rPr>
         <w:t>sudo</w:t>
       </w:r>
-      <w:proofErr w:type="spellEnd"/>
       <w:r>
         <w:t xml:space="preserve"> </w:t>
       </w:r>
-      <w:proofErr w:type="spellStart"/>
       <w:r>
         <w:rPr>
           <w:lang w:val="en-US"/>
         </w:rPr>
         <w:t>systemctl</w:t>
       </w:r>
-      <w:proofErr w:type="spellEnd"/>
       <w:r>
         <w:t xml:space="preserve"> </w:t>
       </w:r>
@@ -6148,16 +4996,7 @@
         </w:rPr>
       </w:pPr>
       <w:r>
-        <w:t>Вывод демонстрирует успешное выполнение и создание резервных копий, если демон работает без ошибок (Рис.</w:t>
-      </w:r>
-      <w:r>
-        <w:t xml:space="preserve"> 1</w:t>
-      </w:r>
-      <w:r>
-        <w:t>)</w:t>
-      </w:r>
-      <w:r>
-        <w:t>.</w:t>
+        <w:t>Вывод демонстрирует успешное выполнение и создание резервных копий, если демон работает без ошибок (Рис. 1).</w:t>
       </w:r>
     </w:p>
     <w:p>
@@ -6208,55 +5047,76 @@
         <w:rPr>
           <w:color w:val="000000"/>
           <w:szCs w:val="28"/>
+        </w:rPr>
+      </w:pPr>
+      <w:r>
+        <w:rPr>
+          <w:color w:val="000000"/>
+          <w:szCs w:val="28"/>
           <w:lang w:val="en-US"/>
         </w:rPr>
-      </w:pPr>
-      <w:proofErr w:type="spellStart"/>
+        <w:t>sudo</w:t>
+      </w:r>
       <w:r>
         <w:rPr>
           <w:color w:val="000000"/>
           <w:szCs w:val="28"/>
+        </w:rPr>
+        <w:t xml:space="preserve"> </w:t>
+      </w:r>
+      <w:r>
+        <w:rPr>
+          <w:color w:val="000000"/>
+          <w:szCs w:val="28"/>
           <w:lang w:val="en-US"/>
         </w:rPr>
-        <w:t>sudo</w:t>
-      </w:r>
-      <w:proofErr w:type="spellEnd"/>
+        <w:t>systemctl</w:t>
+      </w:r>
       <w:r>
         <w:rPr>
           <w:color w:val="000000"/>
           <w:szCs w:val="28"/>
+        </w:rPr>
+        <w:t xml:space="preserve"> </w:t>
+      </w:r>
+      <w:r>
+        <w:rPr>
+          <w:color w:val="000000"/>
+          <w:szCs w:val="28"/>
           <w:lang w:val="en-US"/>
         </w:rPr>
+        <w:t>stop</w:t>
+      </w:r>
+      <w:r>
+        <w:rPr>
+          <w:color w:val="000000"/>
+          <w:szCs w:val="28"/>
+        </w:rPr>
         <w:t xml:space="preserve"> </w:t>
       </w:r>
-      <w:proofErr w:type="spellStart"/>
       <w:r>
         <w:rPr>
           <w:color w:val="000000"/>
           <w:szCs w:val="28"/>
           <w:lang w:val="en-US"/>
         </w:rPr>
-        <w:t>systemctl</w:t>
-      </w:r>
-      <w:proofErr w:type="spellEnd"/>
+        <w:t>backup</w:t>
+      </w:r>
       <w:r>
         <w:rPr>
           <w:color w:val="000000"/>
           <w:szCs w:val="28"/>
+        </w:rPr>
+        <w:t>_</w:t>
+      </w:r>
+      <w:r>
+        <w:rPr>
+          <w:color w:val="000000"/>
+          <w:szCs w:val="28"/>
           <w:lang w:val="en-US"/>
         </w:rPr>
-        <w:t xml:space="preserve"> stop </w:t>
-      </w:r>
-      <w:proofErr w:type="spellStart"/>
-      <w:r>
-        <w:rPr>
-          <w:color w:val="000000"/>
-          <w:szCs w:val="28"/>
-          <w:lang w:val="en-US"/>
-        </w:rPr>
-        <w:t>backup_daemon</w:t>
-      </w:r>
-      <w:proofErr w:type="spellEnd"/>
+        <w:t>daemon</w:t>
+      </w:r>
     </w:p>
     <w:p>
       <w:pPr>
@@ -6273,14 +5133,7 @@
           <w:color w:val="000000"/>
           <w:szCs w:val="28"/>
         </w:rPr>
-        <w:t>Это остановит резервное копирование</w:t>
-      </w:r>
-      <w:r>
-        <w:rPr>
-          <w:color w:val="000000"/>
-          <w:szCs w:val="28"/>
-        </w:rPr>
-        <w:t>.</w:t>
+        <w:t>Это остановит резервное копирование.</w:t>
       </w:r>
     </w:p>
     <w:p>
@@ -6480,15 +5333,7 @@
           <w:sz w:val="24"/>
           <w:szCs w:val="24"/>
         </w:rPr>
-        <w:t xml:space="preserve"> п</w:t>
-      </w:r>
-      <w:r>
-        <w:rPr>
-          <w:rFonts w:ascii="Times New Roman" w:hAnsi="Times New Roman"/>
-          <w:sz w:val="24"/>
-          <w:szCs w:val="24"/>
-        </w:rPr>
-        <w:t>ример структуры каталога с резервными копиями</w:t>
+        <w:t xml:space="preserve"> пример структуры каталога с резервными копиями</w:t>
       </w:r>
     </w:p>
     <w:p>
@@ -6548,25 +5393,7 @@
           <w:sz w:val="28"/>
           <w:szCs w:val="28"/>
         </w:rPr>
-        <w:t xml:space="preserve">Программа реализована на языке C++ с использованием многопоточной обработки и системных вызовов для создания резервных копий с помощью утилиты </w:t>
-      </w:r>
-      <w:proofErr w:type="spellStart"/>
-      <w:r>
-        <w:rPr>
-          <w:rFonts w:ascii="Times New Roman" w:hAnsi="Times New Roman"/>
-          <w:sz w:val="28"/>
-          <w:szCs w:val="28"/>
-        </w:rPr>
-        <w:t>rsync</w:t>
-      </w:r>
-      <w:proofErr w:type="spellEnd"/>
-      <w:r>
-        <w:rPr>
-          <w:rFonts w:ascii="Times New Roman" w:hAnsi="Times New Roman"/>
-          <w:sz w:val="28"/>
-          <w:szCs w:val="28"/>
-        </w:rPr>
-        <w:t>. Основные функции программы включают в себя создание резервных копий по заданному расписанию, мониторинг состояния демона, а также ведение логов для отслеживания статуса и возможных ошибок.</w:t>
+        <w:t>Программа реализована на языке C++ с использованием многопоточной обработки и системных вызовов для создания резервных копий с помощью утилиты rsync. Основные функции программы включают в себя создание резервных копий по заданному расписанию, мониторинг состояния демона, а также ведение логов для отслеживания статуса и возможных ошибок.</w:t>
       </w:r>
     </w:p>
     <w:p>
@@ -6586,25 +5413,7 @@
           <w:sz w:val="28"/>
           <w:szCs w:val="28"/>
         </w:rPr>
-        <w:t xml:space="preserve">Был реализован механизм автоматического запуска и остановки демона через систему </w:t>
-      </w:r>
-      <w:proofErr w:type="spellStart"/>
-      <w:r>
-        <w:rPr>
-          <w:rFonts w:ascii="Times New Roman" w:hAnsi="Times New Roman"/>
-          <w:sz w:val="28"/>
-          <w:szCs w:val="28"/>
-        </w:rPr>
-        <w:t>systemd</w:t>
-      </w:r>
-      <w:proofErr w:type="spellEnd"/>
-      <w:r>
-        <w:rPr>
-          <w:rFonts w:ascii="Times New Roman" w:hAnsi="Times New Roman"/>
-          <w:sz w:val="28"/>
-          <w:szCs w:val="28"/>
-        </w:rPr>
-        <w:t>, что позволило интегрировать решение в стандартную инфраструктуру Linux для управления службами. Программа поддерживает параллельную обработку данных и гарантирует надежное сохранение копий, исключая из копирования системные директории, которые могут содержать динамические или временные файлы.</w:t>
+        <w:t>Был реализован механизм автоматического запуска и остановки демона через систему systemd, что позволило интегрировать решение в стандартную инфраструктуру Linux для управления службами. Программа поддерживает параллельную обработку данных и гарантирует надежное сохранение копий, исключая из копирования системные директории, которые могут содержать динамические или временные файлы.</w:t>
       </w:r>
     </w:p>
     <w:p>
@@ -6957,6 +5766,95 @@
 <file path=word/numbering.xml><?xml version="1.0" encoding="utf-8"?>
 <w:numbering xmlns:wpc="http://schemas.microsoft.com/office/word/2010/wordprocessingCanvas" xmlns:cx="http://schemas.microsoft.com/office/drawing/2014/chartex" xmlns:cx1="http://schemas.microsoft.com/office/drawing/2015/9/8/chartex" xmlns:cx2="http://schemas.microsoft.com/office/drawing/2015/10/21/chartex" xmlns:cx3="http://schemas.microsoft.com/office/drawing/2016/5/9/chartex" xmlns:cx4="http://schemas.microsoft.com/office/drawing/2016/5/10/chartex" xmlns:cx5="http://schemas.microsoft.com/office/drawing/2016/5/11/chartex" xmlns:cx6="http://schemas.microsoft.com/office/drawing/2016/5/12/chartex" xmlns:cx7="http://schemas.microsoft.com/office/drawing/2016/5/13/chartex" xmlns:cx8="http://schemas.microsoft.com/office/drawing/2016/5/14/chartex" xmlns:mc="http://schemas.openxmlformats.org/markup-compatibility/2006" xmlns:aink="http://schemas.microsoft.com/office/drawing/2016/ink" xmlns:am3d="http://schemas.microsoft.com/office/drawing/2017/model3d" xmlns:o="urn:schemas-microsoft-com:office:office" xmlns:r="http://schemas.openxmlformats.org/officeDocument/2006/relationships" xmlns:m="http://schemas.openxmlformats.org/officeDocument/2006/math" xmlns:v="urn:schemas-microsoft-com:vml" xmlns:wp14="http://schemas.microsoft.com/office/word/2010/wordprocessingDrawing" xmlns:wp="http://schemas.openxmlformats.org/drawingml/2006/wordprocessingDrawing" xmlns:w10="urn:schemas-microsoft-com:office:word" xmlns:w="http://schemas.openxmlformats.org/wordprocessingml/2006/main" xmlns:w14="http://schemas.microsoft.com/office/word/2010/wordml" xmlns:w15="http://schemas.microsoft.com/office/word/2012/wordml" xmlns:w16cex="http://schemas.microsoft.com/office/word/2018/wordml/cex" xmlns:w16cid="http://schemas.microsoft.com/office/word/2016/wordml/cid" xmlns:w16="http://schemas.microsoft.com/office/word/2018/wordml" xmlns:w16sdtdh="http://schemas.microsoft.com/office/word/2020/wordml/sdtdatahash" xmlns:w16se="http://schemas.microsoft.com/office/word/2015/wordml/symex" xmlns:wpg="http://schemas.microsoft.com/office/word/2010/wordprocessingGroup" xmlns:wpi="http://schemas.microsoft.com/office/word/2010/wordprocessingInk" xmlns:wne="http://schemas.microsoft.com/office/word/2006/wordml" xmlns:wps="http://schemas.microsoft.com/office/word/2010/wordprocessingShape" mc:Ignorable="w14 w15 w16se w16cid w16 w16cex w16sdtdh wp14">
   <w:abstractNum w:abstractNumId="0" w15:restartNumberingAfterBreak="0">
+    <w:nsid w:val="057F7E10"/>
+    <w:multiLevelType w:val="hybridMultilevel"/>
+    <w:tmpl w:val="1D8A7B8A"/>
+    <w:lvl w:ilvl="0" w:tplc="0419000F">
+      <w:start w:val="1"/>
+      <w:numFmt w:val="decimal"/>
+      <w:lvlText w:val="%1."/>
+      <w:lvlJc w:val="left"/>
+      <w:pPr>
+        <w:ind w:left="720" w:hanging="360"/>
+      </w:pPr>
+    </w:lvl>
+    <w:lvl w:ilvl="1" w:tplc="04190001">
+      <w:start w:val="1"/>
+      <w:numFmt w:val="bullet"/>
+      <w:lvlText w:val=""/>
+      <w:lvlJc w:val="left"/>
+      <w:pPr>
+        <w:ind w:left="1440" w:hanging="360"/>
+      </w:pPr>
+      <w:rPr>
+        <w:rFonts w:ascii="Symbol" w:hAnsi="Symbol" w:hint="default"/>
+      </w:rPr>
+    </w:lvl>
+    <w:lvl w:ilvl="2" w:tplc="0419001B" w:tentative="1">
+      <w:start w:val="1"/>
+      <w:numFmt w:val="lowerRoman"/>
+      <w:lvlText w:val="%3."/>
+      <w:lvlJc w:val="right"/>
+      <w:pPr>
+        <w:ind w:left="2160" w:hanging="180"/>
+      </w:pPr>
+    </w:lvl>
+    <w:lvl w:ilvl="3" w:tplc="0419000F" w:tentative="1">
+      <w:start w:val="1"/>
+      <w:numFmt w:val="decimal"/>
+      <w:lvlText w:val="%4."/>
+      <w:lvlJc w:val="left"/>
+      <w:pPr>
+        <w:ind w:left="2880" w:hanging="360"/>
+      </w:pPr>
+    </w:lvl>
+    <w:lvl w:ilvl="4" w:tplc="04190019" w:tentative="1">
+      <w:start w:val="1"/>
+      <w:numFmt w:val="lowerLetter"/>
+      <w:lvlText w:val="%5."/>
+      <w:lvlJc w:val="left"/>
+      <w:pPr>
+        <w:ind w:left="3600" w:hanging="360"/>
+      </w:pPr>
+    </w:lvl>
+    <w:lvl w:ilvl="5" w:tplc="0419001B" w:tentative="1">
+      <w:start w:val="1"/>
+      <w:numFmt w:val="lowerRoman"/>
+      <w:lvlText w:val="%6."/>
+      <w:lvlJc w:val="right"/>
+      <w:pPr>
+        <w:ind w:left="4320" w:hanging="180"/>
+      </w:pPr>
+    </w:lvl>
+    <w:lvl w:ilvl="6" w:tplc="0419000F" w:tentative="1">
+      <w:start w:val="1"/>
+      <w:numFmt w:val="decimal"/>
+      <w:lvlText w:val="%7."/>
+      <w:lvlJc w:val="left"/>
+      <w:pPr>
+        <w:ind w:left="5040" w:hanging="360"/>
+      </w:pPr>
+    </w:lvl>
+    <w:lvl w:ilvl="7" w:tplc="04190019" w:tentative="1">
+      <w:start w:val="1"/>
+      <w:numFmt w:val="lowerLetter"/>
+      <w:lvlText w:val="%8."/>
+      <w:lvlJc w:val="left"/>
+      <w:pPr>
+        <w:ind w:left="5760" w:hanging="360"/>
+      </w:pPr>
+    </w:lvl>
+    <w:lvl w:ilvl="8" w:tplc="0419001B" w:tentative="1">
+      <w:start w:val="1"/>
+      <w:numFmt w:val="lowerRoman"/>
+      <w:lvlText w:val="%9."/>
+      <w:lvlJc w:val="right"/>
+      <w:pPr>
+        <w:ind w:left="6480" w:hanging="180"/>
+      </w:pPr>
+    </w:lvl>
+  </w:abstractNum>
+  <w:abstractNum w:abstractNumId="1" w15:restartNumberingAfterBreak="0">
     <w:nsid w:val="0D60606F"/>
     <w:multiLevelType w:val="hybridMultilevel"/>
     <w:tmpl w:val="AEA6B262"/>
@@ -7069,7 +5967,7 @@
       </w:rPr>
     </w:lvl>
   </w:abstractNum>
-  <w:abstractNum w:abstractNumId="1" w15:restartNumberingAfterBreak="0">
+  <w:abstractNum w:abstractNumId="2" w15:restartNumberingAfterBreak="0">
     <w:nsid w:val="12BB4D92"/>
     <w:multiLevelType w:val="hybridMultilevel"/>
     <w:tmpl w:val="A7F056DA"/>
@@ -7158,7 +6056,7 @@
       </w:pPr>
     </w:lvl>
   </w:abstractNum>
-  <w:abstractNum w:abstractNumId="2" w15:restartNumberingAfterBreak="0">
+  <w:abstractNum w:abstractNumId="3" w15:restartNumberingAfterBreak="0">
     <w:nsid w:val="19B323FB"/>
     <w:multiLevelType w:val="hybridMultilevel"/>
     <w:tmpl w:val="337C8362"/>
@@ -7271,7 +6169,7 @@
       </w:rPr>
     </w:lvl>
   </w:abstractNum>
-  <w:abstractNum w:abstractNumId="3" w15:restartNumberingAfterBreak="0">
+  <w:abstractNum w:abstractNumId="4" w15:restartNumberingAfterBreak="0">
     <w:nsid w:val="1AAC6465"/>
     <w:multiLevelType w:val="hybridMultilevel"/>
     <w:tmpl w:val="A4C0D686"/>
@@ -7384,7 +6282,7 @@
       </w:rPr>
     </w:lvl>
   </w:abstractNum>
-  <w:abstractNum w:abstractNumId="4" w15:restartNumberingAfterBreak="0">
+  <w:abstractNum w:abstractNumId="5" w15:restartNumberingAfterBreak="0">
     <w:nsid w:val="1BB345BC"/>
     <w:multiLevelType w:val="hybridMultilevel"/>
     <w:tmpl w:val="831AEA9C"/>
@@ -7470,7 +6368,7 @@
       </w:pPr>
     </w:lvl>
   </w:abstractNum>
-  <w:abstractNum w:abstractNumId="5" w15:restartNumberingAfterBreak="0">
+  <w:abstractNum w:abstractNumId="6" w15:restartNumberingAfterBreak="0">
     <w:nsid w:val="1FA35B33"/>
     <w:multiLevelType w:val="hybridMultilevel"/>
     <w:tmpl w:val="DE4484BA"/>
@@ -7583,7 +6481,7 @@
       </w:rPr>
     </w:lvl>
   </w:abstractNum>
-  <w:abstractNum w:abstractNumId="6" w15:restartNumberingAfterBreak="0">
+  <w:abstractNum w:abstractNumId="7" w15:restartNumberingAfterBreak="0">
     <w:nsid w:val="29543FAF"/>
     <w:multiLevelType w:val="hybridMultilevel"/>
     <w:tmpl w:val="2F2AE352"/>
@@ -7669,7 +6567,7 @@
       </w:pPr>
     </w:lvl>
   </w:abstractNum>
-  <w:abstractNum w:abstractNumId="7" w15:restartNumberingAfterBreak="0">
+  <w:abstractNum w:abstractNumId="8" w15:restartNumberingAfterBreak="0">
     <w:nsid w:val="295557FE"/>
     <w:multiLevelType w:val="hybridMultilevel"/>
     <w:tmpl w:val="7870E3DC"/>
@@ -7782,7 +6680,7 @@
       </w:rPr>
     </w:lvl>
   </w:abstractNum>
-  <w:abstractNum w:abstractNumId="8" w15:restartNumberingAfterBreak="0">
+  <w:abstractNum w:abstractNumId="9" w15:restartNumberingAfterBreak="0">
     <w:nsid w:val="34CC2FCA"/>
     <w:multiLevelType w:val="hybridMultilevel"/>
     <w:tmpl w:val="1316A970"/>
@@ -7895,7 +6793,96 @@
       </w:rPr>
     </w:lvl>
   </w:abstractNum>
-  <w:abstractNum w:abstractNumId="9" w15:restartNumberingAfterBreak="0">
+  <w:abstractNum w:abstractNumId="10" w15:restartNumberingAfterBreak="0">
+    <w:nsid w:val="402F7A15"/>
+    <w:multiLevelType w:val="hybridMultilevel"/>
+    <w:tmpl w:val="AC4206B4"/>
+    <w:lvl w:ilvl="0" w:tplc="0419000F">
+      <w:start w:val="1"/>
+      <w:numFmt w:val="decimal"/>
+      <w:lvlText w:val="%1."/>
+      <w:lvlJc w:val="left"/>
+      <w:pPr>
+        <w:ind w:left="360" w:hanging="360"/>
+      </w:pPr>
+    </w:lvl>
+    <w:lvl w:ilvl="1" w:tplc="04190001">
+      <w:start w:val="1"/>
+      <w:numFmt w:val="bullet"/>
+      <w:lvlText w:val=""/>
+      <w:lvlJc w:val="left"/>
+      <w:pPr>
+        <w:ind w:left="1080" w:hanging="360"/>
+      </w:pPr>
+      <w:rPr>
+        <w:rFonts w:ascii="Symbol" w:hAnsi="Symbol" w:hint="default"/>
+      </w:rPr>
+    </w:lvl>
+    <w:lvl w:ilvl="2" w:tplc="0419001B" w:tentative="1">
+      <w:start w:val="1"/>
+      <w:numFmt w:val="lowerRoman"/>
+      <w:lvlText w:val="%3."/>
+      <w:lvlJc w:val="right"/>
+      <w:pPr>
+        <w:ind w:left="1800" w:hanging="180"/>
+      </w:pPr>
+    </w:lvl>
+    <w:lvl w:ilvl="3" w:tplc="0419000F" w:tentative="1">
+      <w:start w:val="1"/>
+      <w:numFmt w:val="decimal"/>
+      <w:lvlText w:val="%4."/>
+      <w:lvlJc w:val="left"/>
+      <w:pPr>
+        <w:ind w:left="2520" w:hanging="360"/>
+      </w:pPr>
+    </w:lvl>
+    <w:lvl w:ilvl="4" w:tplc="04190019" w:tentative="1">
+      <w:start w:val="1"/>
+      <w:numFmt w:val="lowerLetter"/>
+      <w:lvlText w:val="%5."/>
+      <w:lvlJc w:val="left"/>
+      <w:pPr>
+        <w:ind w:left="3240" w:hanging="360"/>
+      </w:pPr>
+    </w:lvl>
+    <w:lvl w:ilvl="5" w:tplc="0419001B" w:tentative="1">
+      <w:start w:val="1"/>
+      <w:numFmt w:val="lowerRoman"/>
+      <w:lvlText w:val="%6."/>
+      <w:lvlJc w:val="right"/>
+      <w:pPr>
+        <w:ind w:left="3960" w:hanging="180"/>
+      </w:pPr>
+    </w:lvl>
+    <w:lvl w:ilvl="6" w:tplc="0419000F" w:tentative="1">
+      <w:start w:val="1"/>
+      <w:numFmt w:val="decimal"/>
+      <w:lvlText w:val="%7."/>
+      <w:lvlJc w:val="left"/>
+      <w:pPr>
+        <w:ind w:left="4680" w:hanging="360"/>
+      </w:pPr>
+    </w:lvl>
+    <w:lvl w:ilvl="7" w:tplc="04190019" w:tentative="1">
+      <w:start w:val="1"/>
+      <w:numFmt w:val="lowerLetter"/>
+      <w:lvlText w:val="%8."/>
+      <w:lvlJc w:val="left"/>
+      <w:pPr>
+        <w:ind w:left="5400" w:hanging="360"/>
+      </w:pPr>
+    </w:lvl>
+    <w:lvl w:ilvl="8" w:tplc="0419001B" w:tentative="1">
+      <w:start w:val="1"/>
+      <w:numFmt w:val="lowerRoman"/>
+      <w:lvlText w:val="%9."/>
+      <w:lvlJc w:val="right"/>
+      <w:pPr>
+        <w:ind w:left="6120" w:hanging="180"/>
+      </w:pPr>
+    </w:lvl>
+  </w:abstractNum>
+  <w:abstractNum w:abstractNumId="11" w15:restartNumberingAfterBreak="0">
     <w:nsid w:val="457E32D3"/>
     <w:multiLevelType w:val="hybridMultilevel"/>
     <w:tmpl w:val="1818A40E"/>
@@ -7988,7 +6975,7 @@
       </w:pPr>
     </w:lvl>
   </w:abstractNum>
-  <w:abstractNum w:abstractNumId="10" w15:restartNumberingAfterBreak="0">
+  <w:abstractNum w:abstractNumId="12" w15:restartNumberingAfterBreak="0">
     <w:nsid w:val="47206BC9"/>
     <w:multiLevelType w:val="hybridMultilevel"/>
     <w:tmpl w:val="93DC08BA"/>
@@ -8101,7 +7088,7 @@
       </w:rPr>
     </w:lvl>
   </w:abstractNum>
-  <w:abstractNum w:abstractNumId="11" w15:restartNumberingAfterBreak="0">
+  <w:abstractNum w:abstractNumId="13" w15:restartNumberingAfterBreak="0">
     <w:nsid w:val="50191D37"/>
     <w:multiLevelType w:val="hybridMultilevel"/>
     <w:tmpl w:val="E8521ADA"/>
@@ -8214,7 +7201,7 @@
       </w:rPr>
     </w:lvl>
   </w:abstractNum>
-  <w:abstractNum w:abstractNumId="12" w15:restartNumberingAfterBreak="0">
+  <w:abstractNum w:abstractNumId="14" w15:restartNumberingAfterBreak="0">
     <w:nsid w:val="57BC0595"/>
     <w:multiLevelType w:val="multilevel"/>
     <w:tmpl w:val="8AA0AAC2"/>
@@ -8363,7 +7350,7 @@
       </w:rPr>
     </w:lvl>
   </w:abstractNum>
-  <w:abstractNum w:abstractNumId="13" w15:restartNumberingAfterBreak="0">
+  <w:abstractNum w:abstractNumId="15" w15:restartNumberingAfterBreak="0">
     <w:nsid w:val="5B115BBE"/>
     <w:multiLevelType w:val="hybridMultilevel"/>
     <w:tmpl w:val="862A794A"/>
@@ -8476,10 +7463,10 @@
       </w:rPr>
     </w:lvl>
   </w:abstractNum>
-  <w:abstractNum w:abstractNumId="14" w15:restartNumberingAfterBreak="0">
+  <w:abstractNum w:abstractNumId="16" w15:restartNumberingAfterBreak="0">
     <w:nsid w:val="5C573F68"/>
     <w:multiLevelType w:val="hybridMultilevel"/>
-    <w:tmpl w:val="785AA61A"/>
+    <w:tmpl w:val="0D0609D6"/>
     <w:lvl w:ilvl="0" w:tplc="0419000F">
       <w:start w:val="1"/>
       <w:numFmt w:val="decimal"/>
@@ -8565,7 +7552,7 @@
       </w:pPr>
     </w:lvl>
   </w:abstractNum>
-  <w:abstractNum w:abstractNumId="15" w15:restartNumberingAfterBreak="0">
+  <w:abstractNum w:abstractNumId="17" w15:restartNumberingAfterBreak="0">
     <w:nsid w:val="645442A4"/>
     <w:multiLevelType w:val="hybridMultilevel"/>
     <w:tmpl w:val="ABB01638"/>
@@ -8678,7 +7665,191 @@
       </w:rPr>
     </w:lvl>
   </w:abstractNum>
-  <w:abstractNum w:abstractNumId="16" w15:restartNumberingAfterBreak="0">
+  <w:abstractNum w:abstractNumId="18" w15:restartNumberingAfterBreak="0">
+    <w:nsid w:val="652045F8"/>
+    <w:multiLevelType w:val="hybridMultilevel"/>
+    <w:tmpl w:val="FE9A1594"/>
+    <w:lvl w:ilvl="0" w:tplc="04190001">
+      <w:start w:val="1"/>
+      <w:numFmt w:val="bullet"/>
+      <w:lvlText w:val=""/>
+      <w:lvlJc w:val="left"/>
+      <w:pPr>
+        <w:ind w:left="720" w:hanging="360"/>
+      </w:pPr>
+      <w:rPr>
+        <w:rFonts w:ascii="Symbol" w:hAnsi="Symbol" w:hint="default"/>
+      </w:rPr>
+    </w:lvl>
+    <w:lvl w:ilvl="1" w:tplc="04190001">
+      <w:start w:val="1"/>
+      <w:numFmt w:val="bullet"/>
+      <w:lvlText w:val=""/>
+      <w:lvlJc w:val="left"/>
+      <w:pPr>
+        <w:ind w:left="1440" w:hanging="360"/>
+      </w:pPr>
+      <w:rPr>
+        <w:rFonts w:ascii="Symbol" w:hAnsi="Symbol" w:hint="default"/>
+      </w:rPr>
+    </w:lvl>
+    <w:lvl w:ilvl="2" w:tplc="0419001B" w:tentative="1">
+      <w:start w:val="1"/>
+      <w:numFmt w:val="lowerRoman"/>
+      <w:lvlText w:val="%3."/>
+      <w:lvlJc w:val="right"/>
+      <w:pPr>
+        <w:ind w:left="2160" w:hanging="180"/>
+      </w:pPr>
+    </w:lvl>
+    <w:lvl w:ilvl="3" w:tplc="0419000F" w:tentative="1">
+      <w:start w:val="1"/>
+      <w:numFmt w:val="decimal"/>
+      <w:lvlText w:val="%4."/>
+      <w:lvlJc w:val="left"/>
+      <w:pPr>
+        <w:ind w:left="2880" w:hanging="360"/>
+      </w:pPr>
+    </w:lvl>
+    <w:lvl w:ilvl="4" w:tplc="04190019" w:tentative="1">
+      <w:start w:val="1"/>
+      <w:numFmt w:val="lowerLetter"/>
+      <w:lvlText w:val="%5."/>
+      <w:lvlJc w:val="left"/>
+      <w:pPr>
+        <w:ind w:left="3600" w:hanging="360"/>
+      </w:pPr>
+    </w:lvl>
+    <w:lvl w:ilvl="5" w:tplc="0419001B" w:tentative="1">
+      <w:start w:val="1"/>
+      <w:numFmt w:val="lowerRoman"/>
+      <w:lvlText w:val="%6."/>
+      <w:lvlJc w:val="right"/>
+      <w:pPr>
+        <w:ind w:left="4320" w:hanging="180"/>
+      </w:pPr>
+    </w:lvl>
+    <w:lvl w:ilvl="6" w:tplc="0419000F" w:tentative="1">
+      <w:start w:val="1"/>
+      <w:numFmt w:val="decimal"/>
+      <w:lvlText w:val="%7."/>
+      <w:lvlJc w:val="left"/>
+      <w:pPr>
+        <w:ind w:left="5040" w:hanging="360"/>
+      </w:pPr>
+    </w:lvl>
+    <w:lvl w:ilvl="7" w:tplc="04190019" w:tentative="1">
+      <w:start w:val="1"/>
+      <w:numFmt w:val="lowerLetter"/>
+      <w:lvlText w:val="%8."/>
+      <w:lvlJc w:val="left"/>
+      <w:pPr>
+        <w:ind w:left="5760" w:hanging="360"/>
+      </w:pPr>
+    </w:lvl>
+    <w:lvl w:ilvl="8" w:tplc="0419001B" w:tentative="1">
+      <w:start w:val="1"/>
+      <w:numFmt w:val="lowerRoman"/>
+      <w:lvlText w:val="%9."/>
+      <w:lvlJc w:val="right"/>
+      <w:pPr>
+        <w:ind w:left="6480" w:hanging="180"/>
+      </w:pPr>
+    </w:lvl>
+  </w:abstractNum>
+  <w:abstractNum w:abstractNumId="19" w15:restartNumberingAfterBreak="0">
+    <w:nsid w:val="661924DF"/>
+    <w:multiLevelType w:val="hybridMultilevel"/>
+    <w:tmpl w:val="3BBE747C"/>
+    <w:lvl w:ilvl="0" w:tplc="04190001">
+      <w:start w:val="1"/>
+      <w:numFmt w:val="bullet"/>
+      <w:lvlText w:val=""/>
+      <w:lvlJc w:val="left"/>
+      <w:pPr>
+        <w:ind w:left="720" w:hanging="360"/>
+      </w:pPr>
+      <w:rPr>
+        <w:rFonts w:ascii="Symbol" w:hAnsi="Symbol" w:hint="default"/>
+      </w:rPr>
+    </w:lvl>
+    <w:lvl w:ilvl="1" w:tplc="04190001">
+      <w:start w:val="1"/>
+      <w:numFmt w:val="bullet"/>
+      <w:lvlText w:val=""/>
+      <w:lvlJc w:val="left"/>
+      <w:pPr>
+        <w:ind w:left="1440" w:hanging="360"/>
+      </w:pPr>
+      <w:rPr>
+        <w:rFonts w:ascii="Symbol" w:hAnsi="Symbol" w:hint="default"/>
+      </w:rPr>
+    </w:lvl>
+    <w:lvl w:ilvl="2" w:tplc="0419001B" w:tentative="1">
+      <w:start w:val="1"/>
+      <w:numFmt w:val="lowerRoman"/>
+      <w:lvlText w:val="%3."/>
+      <w:lvlJc w:val="right"/>
+      <w:pPr>
+        <w:ind w:left="2160" w:hanging="180"/>
+      </w:pPr>
+    </w:lvl>
+    <w:lvl w:ilvl="3" w:tplc="0419000F" w:tentative="1">
+      <w:start w:val="1"/>
+      <w:numFmt w:val="decimal"/>
+      <w:lvlText w:val="%4."/>
+      <w:lvlJc w:val="left"/>
+      <w:pPr>
+        <w:ind w:left="2880" w:hanging="360"/>
+      </w:pPr>
+    </w:lvl>
+    <w:lvl w:ilvl="4" w:tplc="04190019" w:tentative="1">
+      <w:start w:val="1"/>
+      <w:numFmt w:val="lowerLetter"/>
+      <w:lvlText w:val="%5."/>
+      <w:lvlJc w:val="left"/>
+      <w:pPr>
+        <w:ind w:left="3600" w:hanging="360"/>
+      </w:pPr>
+    </w:lvl>
+    <w:lvl w:ilvl="5" w:tplc="0419001B" w:tentative="1">
+      <w:start w:val="1"/>
+      <w:numFmt w:val="lowerRoman"/>
+      <w:lvlText w:val="%6."/>
+      <w:lvlJc w:val="right"/>
+      <w:pPr>
+        <w:ind w:left="4320" w:hanging="180"/>
+      </w:pPr>
+    </w:lvl>
+    <w:lvl w:ilvl="6" w:tplc="0419000F" w:tentative="1">
+      <w:start w:val="1"/>
+      <w:numFmt w:val="decimal"/>
+      <w:lvlText w:val="%7."/>
+      <w:lvlJc w:val="left"/>
+      <w:pPr>
+        <w:ind w:left="5040" w:hanging="360"/>
+      </w:pPr>
+    </w:lvl>
+    <w:lvl w:ilvl="7" w:tplc="04190019" w:tentative="1">
+      <w:start w:val="1"/>
+      <w:numFmt w:val="lowerLetter"/>
+      <w:lvlText w:val="%8."/>
+      <w:lvlJc w:val="left"/>
+      <w:pPr>
+        <w:ind w:left="5760" w:hanging="360"/>
+      </w:pPr>
+    </w:lvl>
+    <w:lvl w:ilvl="8" w:tplc="0419001B" w:tentative="1">
+      <w:start w:val="1"/>
+      <w:numFmt w:val="lowerRoman"/>
+      <w:lvlText w:val="%9."/>
+      <w:lvlJc w:val="right"/>
+      <w:pPr>
+        <w:ind w:left="6480" w:hanging="180"/>
+      </w:pPr>
+    </w:lvl>
+  </w:abstractNum>
+  <w:abstractNum w:abstractNumId="20" w15:restartNumberingAfterBreak="0">
     <w:nsid w:val="78982267"/>
     <w:multiLevelType w:val="hybridMultilevel"/>
     <w:tmpl w:val="2A1484F8"/>
@@ -8791,7 +7962,7 @@
       </w:rPr>
     </w:lvl>
   </w:abstractNum>
-  <w:abstractNum w:abstractNumId="17" w15:restartNumberingAfterBreak="0">
+  <w:abstractNum w:abstractNumId="21" w15:restartNumberingAfterBreak="0">
     <w:nsid w:val="7ADC1464"/>
     <w:multiLevelType w:val="hybridMultilevel"/>
     <w:tmpl w:val="EBE2CE32"/>
@@ -8905,58 +8076,70 @@
     </w:lvl>
   </w:abstractNum>
   <w:num w:numId="1">
+    <w:abstractNumId w:val="11"/>
+  </w:num>
+  <w:num w:numId="2">
+    <w:abstractNumId w:val="14"/>
+  </w:num>
+  <w:num w:numId="3">
+    <w:abstractNumId w:val="5"/>
+  </w:num>
+  <w:num w:numId="4">
+    <w:abstractNumId w:val="15"/>
+  </w:num>
+  <w:num w:numId="5">
     <w:abstractNumId w:val="9"/>
   </w:num>
-  <w:num w:numId="2">
+  <w:num w:numId="6">
     <w:abstractNumId w:val="12"/>
   </w:num>
-  <w:num w:numId="3">
+  <w:num w:numId="7">
+    <w:abstractNumId w:val="3"/>
+  </w:num>
+  <w:num w:numId="8">
+    <w:abstractNumId w:val="20"/>
+  </w:num>
+  <w:num w:numId="9">
+    <w:abstractNumId w:val="1"/>
+  </w:num>
+  <w:num w:numId="10">
+    <w:abstractNumId w:val="6"/>
+  </w:num>
+  <w:num w:numId="11">
+    <w:abstractNumId w:val="21"/>
+  </w:num>
+  <w:num w:numId="12">
+    <w:abstractNumId w:val="7"/>
+  </w:num>
+  <w:num w:numId="13">
+    <w:abstractNumId w:val="2"/>
+  </w:num>
+  <w:num w:numId="14">
+    <w:abstractNumId w:val="13"/>
+  </w:num>
+  <w:num w:numId="15">
     <w:abstractNumId w:val="4"/>
   </w:num>
-  <w:num w:numId="4">
-    <w:abstractNumId w:val="13"/>
-  </w:num>
-  <w:num w:numId="5">
+  <w:num w:numId="16">
     <w:abstractNumId w:val="8"/>
   </w:num>
-  <w:num w:numId="6">
+  <w:num w:numId="17">
+    <w:abstractNumId w:val="17"/>
+  </w:num>
+  <w:num w:numId="18">
+    <w:abstractNumId w:val="16"/>
+  </w:num>
+  <w:num w:numId="19">
     <w:abstractNumId w:val="10"/>
   </w:num>
-  <w:num w:numId="7">
-    <w:abstractNumId w:val="2"/>
+  <w:num w:numId="20">
+    <w:abstractNumId w:val="18"/>
   </w:num>
-  <w:num w:numId="8">
-    <w:abstractNumId w:val="16"/>
-  </w:num>
-  <w:num w:numId="9">
+  <w:num w:numId="21">
     <w:abstractNumId w:val="0"/>
   </w:num>
-  <w:num w:numId="10">
-    <w:abstractNumId w:val="5"/>
-  </w:num>
-  <w:num w:numId="11">
-    <w:abstractNumId w:val="17"/>
-  </w:num>
-  <w:num w:numId="12">
-    <w:abstractNumId w:val="6"/>
-  </w:num>
-  <w:num w:numId="13">
-    <w:abstractNumId w:val="1"/>
-  </w:num>
-  <w:num w:numId="14">
-    <w:abstractNumId w:val="11"/>
-  </w:num>
-  <w:num w:numId="15">
-    <w:abstractNumId w:val="3"/>
-  </w:num>
-  <w:num w:numId="16">
-    <w:abstractNumId w:val="7"/>
-  </w:num>
-  <w:num w:numId="17">
-    <w:abstractNumId w:val="15"/>
-  </w:num>
-  <w:num w:numId="18">
-    <w:abstractNumId w:val="14"/>
+  <w:num w:numId="22">
+    <w:abstractNumId w:val="19"/>
   </w:num>
   <w:numIdMacAtCleanup w:val="18"/>
 </w:numbering>
@@ -9427,6 +8610,7 @@
   <w:style w:type="character" w:default="1" w:styleId="a0">
     <w:name w:val="Default Paragraph Font"/>
     <w:uiPriority w:val="1"/>
+    <w:semiHidden/>
     <w:unhideWhenUsed/>
   </w:style>
   <w:style w:type="table" w:default="1" w:styleId="a1">

</xml_diff>